<commit_message>
Hopefully final revision of requirements document and modified proposal
</commit_message>
<xml_diff>
--- a/StatusReportdocument.docx
+++ b/StatusReportdocument.docx
@@ -9,16 +9,21 @@
       </w:pPr>
       <w:r>
         <w:rPr>
-          <w:rtl w:val="0"/>
+          <w:b w:val="1"/>
+          <w:sz w:val="20"/>
+          <w:szCs w:val="20"/>
         </w:rPr>
-        <w:t xml:space="preserve">Gage Peterson   June 3rd</w:t>
+        <w:t xml:space="preserve">Gage Peterson - Date: 6/5/2015--6/10/2015</w:t>
+      </w:r>
+      <w:r>
+        <w:rPr/>
       </w:r>
     </w:p>
     <w:tbl>
       <w:tblPr>
         <w:tblStyle w:val="Table1"/>
         <w:bidi w:val="0"/>
-        <w:tblW w:w="9365.08695652174" w:type="dxa"/>
+        <w:tblW w:w="9360.000000000002" w:type="dxa"/>
         <w:jc w:val="left"/>
         <w:tblBorders>
           <w:top w:color="cccccc" w:space="0" w:sz="6" w:val="single"/>
@@ -32,9 +37,9 @@
         <w:tblLook w:val="0600"/>
       </w:tblPr>
       <w:tblGrid>
-        <w:gridCol w:w="1530"/>
-        <w:gridCol w:w="990"/>
-        <w:gridCol w:w="795"/>
+        <w:gridCol w:w="1275.1304347826087"/>
+        <w:gridCol w:w="1125.9130434782608"/>
+        <w:gridCol w:w="908.8695652173914"/>
         <w:gridCol w:w="813.913043478261"/>
         <w:gridCol w:w="596.8695652173913"/>
         <w:gridCol w:w="908.8695652173914"/>
@@ -45,9 +50,9 @@
         <w:gridCol w:w="596.8695652173913"/>
         <w:tblGridChange w:id="0">
           <w:tblGrid>
-            <w:gridCol w:w="1530"/>
-            <w:gridCol w:w="990"/>
-            <w:gridCol w:w="795"/>
+            <w:gridCol w:w="1275.1304347826087"/>
+            <w:gridCol w:w="1125.9130434782608"/>
+            <w:gridCol w:w="908.8695652173914"/>
             <w:gridCol w:w="813.913043478261"/>
             <w:gridCol w:w="596.8695652173913"/>
             <w:gridCol w:w="908.8695652173914"/>
@@ -80,9 +85,7 @@
               <w:contextualSpacing w:val="0"/>
             </w:pPr>
             <w:r>
-              <w:rPr>
-                <w:rtl w:val="0"/>
-              </w:rPr>
+              <w:rPr/>
             </w:r>
           </w:p>
         </w:tc>
@@ -109,7 +112,6 @@
               <w:rPr>
                 <w:sz w:val="20"/>
                 <w:szCs w:val="20"/>
-                <w:rtl w:val="0"/>
               </w:rPr>
               <w:t xml:space="preserve">Current</w:t>
             </w:r>
@@ -139,7 +141,6 @@
               <w:rPr>
                 <w:sz w:val="20"/>
                 <w:szCs w:val="20"/>
-                <w:rtl w:val="0"/>
               </w:rPr>
               <w:t xml:space="preserve">Start Date</w:t>
             </w:r>
@@ -169,7 +170,6 @@
               <w:rPr>
                 <w:sz w:val="20"/>
                 <w:szCs w:val="20"/>
-                <w:rtl w:val="0"/>
               </w:rPr>
               <w:t xml:space="preserve">Stop Date</w:t>
             </w:r>
@@ -198,7 +198,6 @@
               <w:rPr>
                 <w:sz w:val="20"/>
                 <w:szCs w:val="20"/>
-                <w:rtl w:val="0"/>
               </w:rPr>
               <w:t xml:space="preserve">Number of Hours</w:t>
             </w:r>
@@ -229,7 +228,6 @@
               <w:rPr>
                 <w:sz w:val="20"/>
                 <w:szCs w:val="20"/>
-                <w:rtl w:val="0"/>
               </w:rPr>
               <w:t xml:space="preserve">tasks</w:t>
             </w:r>
@@ -257,7 +255,6 @@
               <w:rPr>
                 <w:sz w:val="20"/>
                 <w:szCs w:val="20"/>
-                <w:rtl w:val="0"/>
               </w:rPr>
               <w:t xml:space="preserve">Status</w:t>
             </w:r>
@@ -285,7 +282,6 @@
               <w:rPr>
                 <w:sz w:val="20"/>
                 <w:szCs w:val="20"/>
-                <w:rtl w:val="0"/>
               </w:rPr>
               <w:t xml:space="preserve">proposed</w:t>
             </w:r>
@@ -313,7 +309,6 @@
               <w:rPr>
                 <w:sz w:val="20"/>
                 <w:szCs w:val="20"/>
-                <w:rtl w:val="0"/>
               </w:rPr>
               <w:t xml:space="preserve">modified</w:t>
             </w:r>
@@ -341,7 +336,6 @@
               <w:rPr>
                 <w:sz w:val="20"/>
                 <w:szCs w:val="20"/>
-                <w:rtl w:val="0"/>
               </w:rPr>
               <w:t xml:space="preserve">actual</w:t>
             </w:r>
@@ -369,7 +363,6 @@
               <w:rPr>
                 <w:sz w:val="20"/>
                 <w:szCs w:val="20"/>
-                <w:rtl w:val="0"/>
               </w:rPr>
               <w:t xml:space="preserve">proposed</w:t>
             </w:r>
@@ -397,7 +390,6 @@
               <w:rPr>
                 <w:sz w:val="20"/>
                 <w:szCs w:val="20"/>
-                <w:rtl w:val="0"/>
               </w:rPr>
               <w:t xml:space="preserve">modified</w:t>
             </w:r>
@@ -425,7 +417,6 @@
               <w:rPr>
                 <w:sz w:val="20"/>
                 <w:szCs w:val="20"/>
-                <w:rtl w:val="0"/>
               </w:rPr>
               <w:t xml:space="preserve">actual</w:t>
             </w:r>
@@ -453,7 +444,6 @@
               <w:rPr>
                 <w:sz w:val="20"/>
                 <w:szCs w:val="20"/>
-                <w:rtl w:val="0"/>
               </w:rPr>
               <w:t xml:space="preserve">proposed</w:t>
             </w:r>
@@ -481,7 +471,6 @@
               <w:rPr>
                 <w:sz w:val="20"/>
                 <w:szCs w:val="20"/>
-                <w:rtl w:val="0"/>
               </w:rPr>
               <w:t xml:space="preserve">modified</w:t>
             </w:r>
@@ -509,7 +498,6 @@
               <w:rPr>
                 <w:sz w:val="20"/>
                 <w:szCs w:val="20"/>
-                <w:rtl w:val="0"/>
               </w:rPr>
               <w:t xml:space="preserve">actual</w:t>
             </w:r>
@@ -539,7 +527,6 @@
               <w:rPr>
                 <w:sz w:val="20"/>
                 <w:szCs w:val="20"/>
-                <w:rtl w:val="0"/>
               </w:rPr>
               <w:t xml:space="preserve">1. Preliminary research and proposal preparation</w:t>
             </w:r>
@@ -568,39 +555,35 @@
                 <w:sz w:val="20"/>
                 <w:szCs w:val="20"/>
                 <w:shd w:fill="b7e1cd" w:val="clear"/>
-                <w:rtl w:val="0"/>
               </w:rPr>
               <w:t xml:space="preserve">Compleated</w:t>
             </w:r>
             <w:r>
-              <w:rPr>
-                <w:rtl w:val="0"/>
-              </w:rPr>
-            </w:r>
-          </w:p>
-        </w:tc>
-        <w:tc>
-          <w:tcPr>
-            <w:tcBorders>
-              <w:bottom w:color="000000" w:space="0" w:sz="6" w:val="single"/>
-              <w:right w:color="000000" w:space="0" w:sz="6" w:val="single"/>
-            </w:tcBorders>
-            <w:tcMar>
-              <w:top w:w="40.0" w:type="dxa"/>
-              <w:left w:w="40.0" w:type="dxa"/>
-              <w:bottom w:w="40.0" w:type="dxa"/>
-              <w:right w:w="40.0" w:type="dxa"/>
-            </w:tcMar>
-          </w:tcPr>
-          <w:p>
-            <w:pPr>
-              <w:contextualSpacing w:val="0"/>
-            </w:pPr>
-            <w:r>
-              <w:rPr>
-                <w:sz w:val="20"/>
-                <w:szCs w:val="20"/>
-                <w:rtl w:val="0"/>
+              <w:rPr/>
+            </w:r>
+          </w:p>
+        </w:tc>
+        <w:tc>
+          <w:tcPr>
+            <w:tcBorders>
+              <w:bottom w:color="000000" w:space="0" w:sz="6" w:val="single"/>
+              <w:right w:color="000000" w:space="0" w:sz="6" w:val="single"/>
+            </w:tcBorders>
+            <w:tcMar>
+              <w:top w:w="40.0" w:type="dxa"/>
+              <w:left w:w="40.0" w:type="dxa"/>
+              <w:bottom w:w="40.0" w:type="dxa"/>
+              <w:right w:w="40.0" w:type="dxa"/>
+            </w:tcMar>
+          </w:tcPr>
+          <w:p>
+            <w:pPr>
+              <w:contextualSpacing w:val="0"/>
+            </w:pPr>
+            <w:r>
+              <w:rPr>
+                <w:sz w:val="20"/>
+                <w:szCs w:val="20"/>
               </w:rPr>
               <w:t xml:space="preserve">Apr 20</w:t>
             </w:r>
@@ -627,7 +610,6 @@
               <w:rPr>
                 <w:sz w:val="20"/>
                 <w:szCs w:val="20"/>
-                <w:rtl w:val="0"/>
               </w:rPr>
               <w:t xml:space="preserve">not</w:t>
             </w:r>
@@ -654,7 +636,6 @@
               <w:rPr>
                 <w:sz w:val="20"/>
                 <w:szCs w:val="20"/>
-                <w:rtl w:val="0"/>
               </w:rPr>
               <w:t xml:space="preserve">Apr 20</w:t>
             </w:r>
@@ -681,7 +662,6 @@
               <w:rPr>
                 <w:sz w:val="20"/>
                 <w:szCs w:val="20"/>
-                <w:rtl w:val="0"/>
               </w:rPr>
               <w:t xml:space="preserve">Apr 30</w:t>
             </w:r>
@@ -708,7 +688,6 @@
               <w:rPr>
                 <w:sz w:val="20"/>
                 <w:szCs w:val="20"/>
-                <w:rtl w:val="0"/>
               </w:rPr>
               <w:t xml:space="preserve">May 16</w:t>
             </w:r>
@@ -735,7 +714,6 @@
               <w:rPr>
                 <w:sz w:val="20"/>
                 <w:szCs w:val="20"/>
-                <w:rtl w:val="0"/>
               </w:rPr>
               <w:t xml:space="preserve">May 16</w:t>
             </w:r>
@@ -762,7 +740,6 @@
               <w:rPr>
                 <w:sz w:val="20"/>
                 <w:szCs w:val="20"/>
-                <w:rtl w:val="0"/>
               </w:rPr>
               <w:t xml:space="preserve">8</w:t>
             </w:r>
@@ -789,7 +766,6 @@
               <w:rPr>
                 <w:sz w:val="20"/>
                 <w:szCs w:val="20"/>
-                <w:rtl w:val="0"/>
               </w:rPr>
               <w:t xml:space="preserve">not</w:t>
             </w:r>
@@ -816,7 +792,6 @@
               <w:rPr>
                 <w:sz w:val="20"/>
                 <w:szCs w:val="20"/>
-                <w:rtl w:val="0"/>
               </w:rPr>
               <w:t xml:space="preserve">8</w:t>
             </w:r>
@@ -846,7 +821,6 @@
               <w:rPr>
                 <w:sz w:val="20"/>
                 <w:szCs w:val="20"/>
-                <w:rtl w:val="0"/>
               </w:rPr>
               <w:t xml:space="preserve">2. Research</w:t>
             </w:r>
@@ -875,39 +849,35 @@
                 <w:sz w:val="20"/>
                 <w:szCs w:val="20"/>
                 <w:shd w:fill="b7e1cd" w:val="clear"/>
-                <w:rtl w:val="0"/>
               </w:rPr>
               <w:t xml:space="preserve">Compleated</w:t>
             </w:r>
             <w:r>
-              <w:rPr>
-                <w:rtl w:val="0"/>
-              </w:rPr>
-            </w:r>
-          </w:p>
-        </w:tc>
-        <w:tc>
-          <w:tcPr>
-            <w:tcBorders>
-              <w:bottom w:color="000000" w:space="0" w:sz="6" w:val="single"/>
-              <w:right w:color="000000" w:space="0" w:sz="6" w:val="single"/>
-            </w:tcBorders>
-            <w:tcMar>
-              <w:top w:w="40.0" w:type="dxa"/>
-              <w:left w:w="40.0" w:type="dxa"/>
-              <w:bottom w:w="40.0" w:type="dxa"/>
-              <w:right w:w="40.0" w:type="dxa"/>
-            </w:tcMar>
-          </w:tcPr>
-          <w:p>
-            <w:pPr>
-              <w:contextualSpacing w:val="0"/>
-            </w:pPr>
-            <w:r>
-              <w:rPr>
-                <w:sz w:val="20"/>
-                <w:szCs w:val="20"/>
-                <w:rtl w:val="0"/>
+              <w:rPr/>
+            </w:r>
+          </w:p>
+        </w:tc>
+        <w:tc>
+          <w:tcPr>
+            <w:tcBorders>
+              <w:bottom w:color="000000" w:space="0" w:sz="6" w:val="single"/>
+              <w:right w:color="000000" w:space="0" w:sz="6" w:val="single"/>
+            </w:tcBorders>
+            <w:tcMar>
+              <w:top w:w="40.0" w:type="dxa"/>
+              <w:left w:w="40.0" w:type="dxa"/>
+              <w:bottom w:w="40.0" w:type="dxa"/>
+              <w:right w:w="40.0" w:type="dxa"/>
+            </w:tcMar>
+          </w:tcPr>
+          <w:p>
+            <w:pPr>
+              <w:contextualSpacing w:val="0"/>
+            </w:pPr>
+            <w:r>
+              <w:rPr>
+                <w:sz w:val="20"/>
+                <w:szCs w:val="20"/>
               </w:rPr>
               <w:t xml:space="preserve">May 1</w:t>
             </w:r>
@@ -934,7 +904,6 @@
               <w:rPr>
                 <w:sz w:val="20"/>
                 <w:szCs w:val="20"/>
-                <w:rtl w:val="0"/>
               </w:rPr>
               <w:t xml:space="preserve">not</w:t>
             </w:r>
@@ -961,7 +930,6 @@
               <w:rPr>
                 <w:sz w:val="20"/>
                 <w:szCs w:val="20"/>
-                <w:rtl w:val="0"/>
               </w:rPr>
               <w:t xml:space="preserve">May 1</w:t>
             </w:r>
@@ -988,7 +956,6 @@
               <w:rPr>
                 <w:sz w:val="20"/>
                 <w:szCs w:val="20"/>
-                <w:rtl w:val="0"/>
               </w:rPr>
               <w:t xml:space="preserve">May 15</w:t>
             </w:r>
@@ -1015,7 +982,6 @@
               <w:rPr>
                 <w:sz w:val="20"/>
                 <w:szCs w:val="20"/>
-                <w:rtl w:val="0"/>
               </w:rPr>
               <w:t xml:space="preserve">May 17</w:t>
             </w:r>
@@ -1042,7 +1008,6 @@
               <w:rPr>
                 <w:sz w:val="20"/>
                 <w:szCs w:val="20"/>
-                <w:rtl w:val="0"/>
               </w:rPr>
               <w:t xml:space="preserve">May 17</w:t>
             </w:r>
@@ -1069,7 +1034,6 @@
               <w:rPr>
                 <w:sz w:val="20"/>
                 <w:szCs w:val="20"/>
-                <w:rtl w:val="0"/>
               </w:rPr>
               <w:t xml:space="preserve">16</w:t>
             </w:r>
@@ -1096,7 +1060,6 @@
               <w:rPr>
                 <w:sz w:val="20"/>
                 <w:szCs w:val="20"/>
-                <w:rtl w:val="0"/>
               </w:rPr>
               <w:t xml:space="preserve">10</w:t>
             </w:r>
@@ -1123,7 +1086,6 @@
               <w:rPr>
                 <w:sz w:val="20"/>
                 <w:szCs w:val="20"/>
-                <w:rtl w:val="0"/>
               </w:rPr>
               <w:t xml:space="preserve">10</w:t>
             </w:r>
@@ -1153,7 +1115,6 @@
               <w:rPr>
                 <w:sz w:val="20"/>
                 <w:szCs w:val="20"/>
-                <w:rtl w:val="0"/>
               </w:rPr>
               <w:t xml:space="preserve">3. Requirements Specification document</w:t>
             </w:r>
@@ -1180,7 +1141,6 @@
               <w:rPr>
                 <w:sz w:val="20"/>
                 <w:szCs w:val="20"/>
-                <w:rtl w:val="0"/>
               </w:rPr>
               <w:t xml:space="preserve">In progress</w:t>
             </w:r>
@@ -1207,7 +1167,6 @@
               <w:rPr>
                 <w:sz w:val="20"/>
                 <w:szCs w:val="20"/>
-                <w:rtl w:val="0"/>
               </w:rPr>
               <w:t xml:space="preserve">Apr 16</w:t>
             </w:r>
@@ -1234,7 +1193,6 @@
               <w:rPr>
                 <w:sz w:val="20"/>
                 <w:szCs w:val="20"/>
-                <w:rtl w:val="0"/>
               </w:rPr>
               <w:t xml:space="preserve">May 13</w:t>
             </w:r>
@@ -1261,7 +1219,6 @@
               <w:rPr>
                 <w:sz w:val="20"/>
                 <w:szCs w:val="20"/>
-                <w:rtl w:val="0"/>
               </w:rPr>
               <w:t xml:space="preserve">May 13</w:t>
             </w:r>
@@ -1288,7 +1245,6 @@
               <w:rPr>
                 <w:sz w:val="20"/>
                 <w:szCs w:val="20"/>
-                <w:rtl w:val="0"/>
               </w:rPr>
               <w:t xml:space="preserve">Jun 15</w:t>
             </w:r>
@@ -1315,9 +1271,8 @@
               <w:rPr>
                 <w:sz w:val="20"/>
                 <w:szCs w:val="20"/>
-                <w:rtl w:val="0"/>
-              </w:rPr>
-              <w:t xml:space="preserve">Jun 8</w:t>
+              </w:rPr>
+              <w:t xml:space="preserve">Jun 15</w:t>
             </w:r>
           </w:p>
         </w:tc>
@@ -1340,34 +1295,31 @@
               <w:contextualSpacing w:val="0"/>
             </w:pPr>
             <w:r>
-              <w:rPr>
-                <w:rtl w:val="0"/>
-              </w:rPr>
-            </w:r>
-          </w:p>
-        </w:tc>
-        <w:tc>
-          <w:tcPr>
-            <w:tcBorders>
-              <w:bottom w:color="000000" w:space="0" w:sz="6" w:val="single"/>
-              <w:right w:color="000000" w:space="0" w:sz="6" w:val="single"/>
-            </w:tcBorders>
-            <w:tcMar>
-              <w:top w:w="40.0" w:type="dxa"/>
-              <w:left w:w="40.0" w:type="dxa"/>
-              <w:bottom w:w="40.0" w:type="dxa"/>
-              <w:right w:w="40.0" w:type="dxa"/>
-            </w:tcMar>
-          </w:tcPr>
-          <w:p>
-            <w:pPr>
-              <w:contextualSpacing w:val="0"/>
-            </w:pPr>
-            <w:r>
-              <w:rPr>
-                <w:sz w:val="20"/>
-                <w:szCs w:val="20"/>
-                <w:rtl w:val="0"/>
+              <w:rPr/>
+            </w:r>
+          </w:p>
+        </w:tc>
+        <w:tc>
+          <w:tcPr>
+            <w:tcBorders>
+              <w:bottom w:color="000000" w:space="0" w:sz="6" w:val="single"/>
+              <w:right w:color="000000" w:space="0" w:sz="6" w:val="single"/>
+            </w:tcBorders>
+            <w:tcMar>
+              <w:top w:w="40.0" w:type="dxa"/>
+              <w:left w:w="40.0" w:type="dxa"/>
+              <w:bottom w:w="40.0" w:type="dxa"/>
+              <w:right w:w="40.0" w:type="dxa"/>
+            </w:tcMar>
+          </w:tcPr>
+          <w:p>
+            <w:pPr>
+              <w:contextualSpacing w:val="0"/>
+            </w:pPr>
+            <w:r>
+              <w:rPr>
+                <w:sz w:val="20"/>
+                <w:szCs w:val="20"/>
               </w:rPr>
               <w:t xml:space="preserve">31</w:t>
             </w:r>
@@ -1394,7 +1346,6 @@
               <w:rPr>
                 <w:sz w:val="20"/>
                 <w:szCs w:val="20"/>
-                <w:rtl w:val="0"/>
               </w:rPr>
               <w:t xml:space="preserve">not</w:t>
             </w:r>
@@ -1421,9 +1372,8 @@
               <w:rPr>
                 <w:sz w:val="20"/>
                 <w:szCs w:val="20"/>
-                <w:rtl w:val="0"/>
-              </w:rPr>
-              <w:t xml:space="preserve">24</w:t>
+              </w:rPr>
+              <w:t xml:space="preserve">29</w:t>
             </w:r>
           </w:p>
         </w:tc>
@@ -1451,7 +1401,6 @@
               <w:rPr>
                 <w:sz w:val="20"/>
                 <w:szCs w:val="20"/>
-                <w:rtl w:val="0"/>
               </w:rPr>
               <w:t xml:space="preserve">4. Design</w:t>
             </w:r>
@@ -1480,39 +1429,35 @@
                 <w:sz w:val="20"/>
                 <w:szCs w:val="20"/>
                 <w:shd w:fill="fce8b2" w:val="clear"/>
-                <w:rtl w:val="0"/>
               </w:rPr>
               <w:t xml:space="preserve">Not started</w:t>
             </w:r>
             <w:r>
-              <w:rPr>
-                <w:rtl w:val="0"/>
-              </w:rPr>
-            </w:r>
-          </w:p>
-        </w:tc>
-        <w:tc>
-          <w:tcPr>
-            <w:tcBorders>
-              <w:bottom w:color="000000" w:space="0" w:sz="6" w:val="single"/>
-              <w:right w:color="000000" w:space="0" w:sz="6" w:val="single"/>
-            </w:tcBorders>
-            <w:tcMar>
-              <w:top w:w="40.0" w:type="dxa"/>
-              <w:left w:w="40.0" w:type="dxa"/>
-              <w:bottom w:w="40.0" w:type="dxa"/>
-              <w:right w:w="40.0" w:type="dxa"/>
-            </w:tcMar>
-          </w:tcPr>
-          <w:p>
-            <w:pPr>
-              <w:contextualSpacing w:val="0"/>
-            </w:pPr>
-            <w:r>
-              <w:rPr>
-                <w:sz w:val="20"/>
-                <w:szCs w:val="20"/>
-                <w:rtl w:val="0"/>
+              <w:rPr/>
+            </w:r>
+          </w:p>
+        </w:tc>
+        <w:tc>
+          <w:tcPr>
+            <w:tcBorders>
+              <w:bottom w:color="000000" w:space="0" w:sz="6" w:val="single"/>
+              <w:right w:color="000000" w:space="0" w:sz="6" w:val="single"/>
+            </w:tcBorders>
+            <w:tcMar>
+              <w:top w:w="40.0" w:type="dxa"/>
+              <w:left w:w="40.0" w:type="dxa"/>
+              <w:bottom w:w="40.0" w:type="dxa"/>
+              <w:right w:w="40.0" w:type="dxa"/>
+            </w:tcMar>
+          </w:tcPr>
+          <w:p>
+            <w:pPr>
+              <w:contextualSpacing w:val="0"/>
+            </w:pPr>
+            <w:r>
+              <w:rPr>
+                <w:sz w:val="20"/>
+                <w:szCs w:val="20"/>
               </w:rPr>
               <w:t xml:space="preserve">Jun 16</w:t>
             </w:r>
@@ -1539,7 +1484,6 @@
               <w:rPr>
                 <w:sz w:val="20"/>
                 <w:szCs w:val="20"/>
-                <w:rtl w:val="0"/>
               </w:rPr>
               <w:t xml:space="preserve">Jun 3</w:t>
             </w:r>
@@ -1564,34 +1508,31 @@
               <w:contextualSpacing w:val="0"/>
             </w:pPr>
             <w:r>
-              <w:rPr>
-                <w:rtl w:val="0"/>
-              </w:rPr>
-            </w:r>
-          </w:p>
-        </w:tc>
-        <w:tc>
-          <w:tcPr>
-            <w:tcBorders>
-              <w:bottom w:color="000000" w:space="0" w:sz="6" w:val="single"/>
-              <w:right w:color="000000" w:space="0" w:sz="6" w:val="single"/>
-            </w:tcBorders>
-            <w:tcMar>
-              <w:top w:w="40.0" w:type="dxa"/>
-              <w:left w:w="40.0" w:type="dxa"/>
-              <w:bottom w:w="40.0" w:type="dxa"/>
-              <w:right w:w="40.0" w:type="dxa"/>
-            </w:tcMar>
-          </w:tcPr>
-          <w:p>
-            <w:pPr>
-              <w:contextualSpacing w:val="0"/>
-            </w:pPr>
-            <w:r>
-              <w:rPr>
-                <w:sz w:val="20"/>
-                <w:szCs w:val="20"/>
-                <w:rtl w:val="0"/>
+              <w:rPr/>
+            </w:r>
+          </w:p>
+        </w:tc>
+        <w:tc>
+          <w:tcPr>
+            <w:tcBorders>
+              <w:bottom w:color="000000" w:space="0" w:sz="6" w:val="single"/>
+              <w:right w:color="000000" w:space="0" w:sz="6" w:val="single"/>
+            </w:tcBorders>
+            <w:tcMar>
+              <w:top w:w="40.0" w:type="dxa"/>
+              <w:left w:w="40.0" w:type="dxa"/>
+              <w:bottom w:w="40.0" w:type="dxa"/>
+              <w:right w:w="40.0" w:type="dxa"/>
+            </w:tcMar>
+          </w:tcPr>
+          <w:p>
+            <w:pPr>
+              <w:contextualSpacing w:val="0"/>
+            </w:pPr>
+            <w:r>
+              <w:rPr>
+                <w:sz w:val="20"/>
+                <w:szCs w:val="20"/>
               </w:rPr>
               <w:t xml:space="preserve">Jul 16</w:t>
             </w:r>
@@ -1618,7 +1559,6 @@
               <w:rPr>
                 <w:sz w:val="20"/>
                 <w:szCs w:val="20"/>
-                <w:rtl w:val="0"/>
               </w:rPr>
               <w:t xml:space="preserve">not</w:t>
             </w:r>
@@ -1643,34 +1583,31 @@
               <w:contextualSpacing w:val="0"/>
             </w:pPr>
             <w:r>
-              <w:rPr>
-                <w:rtl w:val="0"/>
-              </w:rPr>
-            </w:r>
-          </w:p>
-        </w:tc>
-        <w:tc>
-          <w:tcPr>
-            <w:tcBorders>
-              <w:bottom w:color="000000" w:space="0" w:sz="6" w:val="single"/>
-              <w:right w:color="000000" w:space="0" w:sz="6" w:val="single"/>
-            </w:tcBorders>
-            <w:tcMar>
-              <w:top w:w="40.0" w:type="dxa"/>
-              <w:left w:w="40.0" w:type="dxa"/>
-              <w:bottom w:w="40.0" w:type="dxa"/>
-              <w:right w:w="40.0" w:type="dxa"/>
-            </w:tcMar>
-          </w:tcPr>
-          <w:p>
-            <w:pPr>
-              <w:contextualSpacing w:val="0"/>
-            </w:pPr>
-            <w:r>
-              <w:rPr>
-                <w:sz w:val="20"/>
-                <w:szCs w:val="20"/>
-                <w:rtl w:val="0"/>
+              <w:rPr/>
+            </w:r>
+          </w:p>
+        </w:tc>
+        <w:tc>
+          <w:tcPr>
+            <w:tcBorders>
+              <w:bottom w:color="000000" w:space="0" w:sz="6" w:val="single"/>
+              <w:right w:color="000000" w:space="0" w:sz="6" w:val="single"/>
+            </w:tcBorders>
+            <w:tcMar>
+              <w:top w:w="40.0" w:type="dxa"/>
+              <w:left w:w="40.0" w:type="dxa"/>
+              <w:bottom w:w="40.0" w:type="dxa"/>
+              <w:right w:w="40.0" w:type="dxa"/>
+            </w:tcMar>
+          </w:tcPr>
+          <w:p>
+            <w:pPr>
+              <w:contextualSpacing w:val="0"/>
+            </w:pPr>
+            <w:r>
+              <w:rPr>
+                <w:sz w:val="20"/>
+                <w:szCs w:val="20"/>
               </w:rPr>
               <w:t xml:space="preserve">39</w:t>
             </w:r>
@@ -1697,7 +1634,6 @@
               <w:rPr>
                 <w:sz w:val="20"/>
                 <w:szCs w:val="20"/>
-                <w:rtl w:val="0"/>
               </w:rPr>
               <w:t xml:space="preserve">not</w:t>
             </w:r>
@@ -1722,9 +1658,7 @@
               <w:contextualSpacing w:val="0"/>
             </w:pPr>
             <w:r>
-              <w:rPr>
-                <w:rtl w:val="0"/>
-              </w:rPr>
+              <w:rPr/>
             </w:r>
           </w:p>
         </w:tc>
@@ -1752,7 +1686,6 @@
               <w:rPr>
                 <w:sz w:val="20"/>
                 <w:szCs w:val="20"/>
-                <w:rtl w:val="0"/>
               </w:rPr>
               <w:t xml:space="preserve">5. Writing behavior driven tests.</w:t>
             </w:r>
@@ -1781,39 +1714,35 @@
                 <w:sz w:val="20"/>
                 <w:szCs w:val="20"/>
                 <w:shd w:fill="fce8b2" w:val="clear"/>
-                <w:rtl w:val="0"/>
               </w:rPr>
               <w:t xml:space="preserve">Not started</w:t>
             </w:r>
             <w:r>
-              <w:rPr>
-                <w:rtl w:val="0"/>
-              </w:rPr>
-            </w:r>
-          </w:p>
-        </w:tc>
-        <w:tc>
-          <w:tcPr>
-            <w:tcBorders>
-              <w:bottom w:color="000000" w:space="0" w:sz="6" w:val="single"/>
-              <w:right w:color="000000" w:space="0" w:sz="6" w:val="single"/>
-            </w:tcBorders>
-            <w:tcMar>
-              <w:top w:w="40.0" w:type="dxa"/>
-              <w:left w:w="40.0" w:type="dxa"/>
-              <w:bottom w:w="40.0" w:type="dxa"/>
-              <w:right w:w="40.0" w:type="dxa"/>
-            </w:tcMar>
-          </w:tcPr>
-          <w:p>
-            <w:pPr>
-              <w:contextualSpacing w:val="0"/>
-            </w:pPr>
-            <w:r>
-              <w:rPr>
-                <w:sz w:val="20"/>
-                <w:szCs w:val="20"/>
-                <w:rtl w:val="0"/>
+              <w:rPr/>
+            </w:r>
+          </w:p>
+        </w:tc>
+        <w:tc>
+          <w:tcPr>
+            <w:tcBorders>
+              <w:bottom w:color="000000" w:space="0" w:sz="6" w:val="single"/>
+              <w:right w:color="000000" w:space="0" w:sz="6" w:val="single"/>
+            </w:tcBorders>
+            <w:tcMar>
+              <w:top w:w="40.0" w:type="dxa"/>
+              <w:left w:w="40.0" w:type="dxa"/>
+              <w:bottom w:w="40.0" w:type="dxa"/>
+              <w:right w:w="40.0" w:type="dxa"/>
+            </w:tcMar>
+          </w:tcPr>
+          <w:p>
+            <w:pPr>
+              <w:contextualSpacing w:val="0"/>
+            </w:pPr>
+            <w:r>
+              <w:rPr>
+                <w:sz w:val="20"/>
+                <w:szCs w:val="20"/>
               </w:rPr>
               <w:t xml:space="preserve">Jul 17</w:t>
             </w:r>
@@ -1840,7 +1769,6 @@
               <w:rPr>
                 <w:sz w:val="20"/>
                 <w:szCs w:val="20"/>
-                <w:rtl w:val="0"/>
               </w:rPr>
               <w:t xml:space="preserve">not</w:t>
             </w:r>
@@ -1865,34 +1793,31 @@
               <w:contextualSpacing w:val="0"/>
             </w:pPr>
             <w:r>
-              <w:rPr>
-                <w:rtl w:val="0"/>
-              </w:rPr>
-            </w:r>
-          </w:p>
-        </w:tc>
-        <w:tc>
-          <w:tcPr>
-            <w:tcBorders>
-              <w:bottom w:color="000000" w:space="0" w:sz="6" w:val="single"/>
-              <w:right w:color="000000" w:space="0" w:sz="6" w:val="single"/>
-            </w:tcBorders>
-            <w:tcMar>
-              <w:top w:w="40.0" w:type="dxa"/>
-              <w:left w:w="40.0" w:type="dxa"/>
-              <w:bottom w:w="40.0" w:type="dxa"/>
-              <w:right w:w="40.0" w:type="dxa"/>
-            </w:tcMar>
-          </w:tcPr>
-          <w:p>
-            <w:pPr>
-              <w:contextualSpacing w:val="0"/>
-            </w:pPr>
-            <w:r>
-              <w:rPr>
-                <w:sz w:val="20"/>
-                <w:szCs w:val="20"/>
-                <w:rtl w:val="0"/>
+              <w:rPr/>
+            </w:r>
+          </w:p>
+        </w:tc>
+        <w:tc>
+          <w:tcPr>
+            <w:tcBorders>
+              <w:bottom w:color="000000" w:space="0" w:sz="6" w:val="single"/>
+              <w:right w:color="000000" w:space="0" w:sz="6" w:val="single"/>
+            </w:tcBorders>
+            <w:tcMar>
+              <w:top w:w="40.0" w:type="dxa"/>
+              <w:left w:w="40.0" w:type="dxa"/>
+              <w:bottom w:w="40.0" w:type="dxa"/>
+              <w:right w:w="40.0" w:type="dxa"/>
+            </w:tcMar>
+          </w:tcPr>
+          <w:p>
+            <w:pPr>
+              <w:contextualSpacing w:val="0"/>
+            </w:pPr>
+            <w:r>
+              <w:rPr>
+                <w:sz w:val="20"/>
+                <w:szCs w:val="20"/>
               </w:rPr>
               <w:t xml:space="preserve">Apr 24</w:t>
             </w:r>
@@ -1919,7 +1844,6 @@
               <w:rPr>
                 <w:sz w:val="20"/>
                 <w:szCs w:val="20"/>
-                <w:rtl w:val="0"/>
               </w:rPr>
               <w:t xml:space="preserve">not</w:t>
             </w:r>
@@ -1944,34 +1868,31 @@
               <w:contextualSpacing w:val="0"/>
             </w:pPr>
             <w:r>
-              <w:rPr>
-                <w:rtl w:val="0"/>
-              </w:rPr>
-            </w:r>
-          </w:p>
-        </w:tc>
-        <w:tc>
-          <w:tcPr>
-            <w:tcBorders>
-              <w:bottom w:color="000000" w:space="0" w:sz="6" w:val="single"/>
-              <w:right w:color="000000" w:space="0" w:sz="6" w:val="single"/>
-            </w:tcBorders>
-            <w:tcMar>
-              <w:top w:w="40.0" w:type="dxa"/>
-              <w:left w:w="40.0" w:type="dxa"/>
-              <w:bottom w:w="40.0" w:type="dxa"/>
-              <w:right w:w="40.0" w:type="dxa"/>
-            </w:tcMar>
-          </w:tcPr>
-          <w:p>
-            <w:pPr>
-              <w:contextualSpacing w:val="0"/>
-            </w:pPr>
-            <w:r>
-              <w:rPr>
-                <w:sz w:val="20"/>
-                <w:szCs w:val="20"/>
-                <w:rtl w:val="0"/>
+              <w:rPr/>
+            </w:r>
+          </w:p>
+        </w:tc>
+        <w:tc>
+          <w:tcPr>
+            <w:tcBorders>
+              <w:bottom w:color="000000" w:space="0" w:sz="6" w:val="single"/>
+              <w:right w:color="000000" w:space="0" w:sz="6" w:val="single"/>
+            </w:tcBorders>
+            <w:tcMar>
+              <w:top w:w="40.0" w:type="dxa"/>
+              <w:left w:w="40.0" w:type="dxa"/>
+              <w:bottom w:w="40.0" w:type="dxa"/>
+              <w:right w:w="40.0" w:type="dxa"/>
+            </w:tcMar>
+          </w:tcPr>
+          <w:p>
+            <w:pPr>
+              <w:contextualSpacing w:val="0"/>
+            </w:pPr>
+            <w:r>
+              <w:rPr>
+                <w:sz w:val="20"/>
+                <w:szCs w:val="20"/>
               </w:rPr>
               <w:t xml:space="preserve">16</w:t>
             </w:r>
@@ -1998,7 +1919,6 @@
               <w:rPr>
                 <w:sz w:val="20"/>
                 <w:szCs w:val="20"/>
-                <w:rtl w:val="0"/>
               </w:rPr>
               <w:t xml:space="preserve">not</w:t>
             </w:r>
@@ -2023,9 +1943,7 @@
               <w:contextualSpacing w:val="0"/>
             </w:pPr>
             <w:r>
-              <w:rPr>
-                <w:rtl w:val="0"/>
-              </w:rPr>
+              <w:rPr/>
             </w:r>
           </w:p>
         </w:tc>
@@ -2053,7 +1971,6 @@
               <w:rPr>
                 <w:sz w:val="20"/>
                 <w:szCs w:val="20"/>
-                <w:rtl w:val="0"/>
               </w:rPr>
               <w:t xml:space="preserve">6. Writing the code</w:t>
             </w:r>
@@ -2082,39 +1999,35 @@
                 <w:sz w:val="20"/>
                 <w:szCs w:val="20"/>
                 <w:shd w:fill="fce8b2" w:val="clear"/>
-                <w:rtl w:val="0"/>
               </w:rPr>
               <w:t xml:space="preserve">Not started</w:t>
             </w:r>
             <w:r>
-              <w:rPr>
-                <w:rtl w:val="0"/>
-              </w:rPr>
-            </w:r>
-          </w:p>
-        </w:tc>
-        <w:tc>
-          <w:tcPr>
-            <w:tcBorders>
-              <w:bottom w:color="000000" w:space="0" w:sz="6" w:val="single"/>
-              <w:right w:color="000000" w:space="0" w:sz="6" w:val="single"/>
-            </w:tcBorders>
-            <w:tcMar>
-              <w:top w:w="40.0" w:type="dxa"/>
-              <w:left w:w="40.0" w:type="dxa"/>
-              <w:bottom w:w="40.0" w:type="dxa"/>
-              <w:right w:w="40.0" w:type="dxa"/>
-            </w:tcMar>
-          </w:tcPr>
-          <w:p>
-            <w:pPr>
-              <w:contextualSpacing w:val="0"/>
-            </w:pPr>
-            <w:r>
-              <w:rPr>
-                <w:sz w:val="20"/>
-                <w:szCs w:val="20"/>
-                <w:rtl w:val="0"/>
+              <w:rPr/>
+            </w:r>
+          </w:p>
+        </w:tc>
+        <w:tc>
+          <w:tcPr>
+            <w:tcBorders>
+              <w:bottom w:color="000000" w:space="0" w:sz="6" w:val="single"/>
+              <w:right w:color="000000" w:space="0" w:sz="6" w:val="single"/>
+            </w:tcBorders>
+            <w:tcMar>
+              <w:top w:w="40.0" w:type="dxa"/>
+              <w:left w:w="40.0" w:type="dxa"/>
+              <w:bottom w:w="40.0" w:type="dxa"/>
+              <w:right w:w="40.0" w:type="dxa"/>
+            </w:tcMar>
+          </w:tcPr>
+          <w:p>
+            <w:pPr>
+              <w:contextualSpacing w:val="0"/>
+            </w:pPr>
+            <w:r>
+              <w:rPr>
+                <w:sz w:val="20"/>
+                <w:szCs w:val="20"/>
               </w:rPr>
               <w:t xml:space="preserve">Aug 1</w:t>
             </w:r>
@@ -2141,7 +2054,6 @@
               <w:rPr>
                 <w:sz w:val="20"/>
                 <w:szCs w:val="20"/>
-                <w:rtl w:val="0"/>
               </w:rPr>
               <w:t xml:space="preserve">not</w:t>
             </w:r>
@@ -2166,34 +2078,31 @@
               <w:contextualSpacing w:val="0"/>
             </w:pPr>
             <w:r>
-              <w:rPr>
-                <w:rtl w:val="0"/>
-              </w:rPr>
-            </w:r>
-          </w:p>
-        </w:tc>
-        <w:tc>
-          <w:tcPr>
-            <w:tcBorders>
-              <w:bottom w:color="000000" w:space="0" w:sz="6" w:val="single"/>
-              <w:right w:color="000000" w:space="0" w:sz="6" w:val="single"/>
-            </w:tcBorders>
-            <w:tcMar>
-              <w:top w:w="40.0" w:type="dxa"/>
-              <w:left w:w="40.0" w:type="dxa"/>
-              <w:bottom w:w="40.0" w:type="dxa"/>
-              <w:right w:w="40.0" w:type="dxa"/>
-            </w:tcMar>
-          </w:tcPr>
-          <w:p>
-            <w:pPr>
-              <w:contextualSpacing w:val="0"/>
-            </w:pPr>
-            <w:r>
-              <w:rPr>
-                <w:sz w:val="20"/>
-                <w:szCs w:val="20"/>
-                <w:rtl w:val="0"/>
+              <w:rPr/>
+            </w:r>
+          </w:p>
+        </w:tc>
+        <w:tc>
+          <w:tcPr>
+            <w:tcBorders>
+              <w:bottom w:color="000000" w:space="0" w:sz="6" w:val="single"/>
+              <w:right w:color="000000" w:space="0" w:sz="6" w:val="single"/>
+            </w:tcBorders>
+            <w:tcMar>
+              <w:top w:w="40.0" w:type="dxa"/>
+              <w:left w:w="40.0" w:type="dxa"/>
+              <w:bottom w:w="40.0" w:type="dxa"/>
+              <w:right w:w="40.0" w:type="dxa"/>
+            </w:tcMar>
+          </w:tcPr>
+          <w:p>
+            <w:pPr>
+              <w:contextualSpacing w:val="0"/>
+            </w:pPr>
+            <w:r>
+              <w:rPr>
+                <w:sz w:val="20"/>
+                <w:szCs w:val="20"/>
               </w:rPr>
               <w:t xml:space="preserve">Sep 12</w:t>
             </w:r>
@@ -2220,7 +2129,6 @@
               <w:rPr>
                 <w:sz w:val="20"/>
                 <w:szCs w:val="20"/>
-                <w:rtl w:val="0"/>
               </w:rPr>
               <w:t xml:space="preserve">not</w:t>
             </w:r>
@@ -2245,34 +2153,31 @@
               <w:contextualSpacing w:val="0"/>
             </w:pPr>
             <w:r>
-              <w:rPr>
-                <w:rtl w:val="0"/>
-              </w:rPr>
-            </w:r>
-          </w:p>
-        </w:tc>
-        <w:tc>
-          <w:tcPr>
-            <w:tcBorders>
-              <w:bottom w:color="000000" w:space="0" w:sz="6" w:val="single"/>
-              <w:right w:color="000000" w:space="0" w:sz="6" w:val="single"/>
-            </w:tcBorders>
-            <w:tcMar>
-              <w:top w:w="40.0" w:type="dxa"/>
-              <w:left w:w="40.0" w:type="dxa"/>
-              <w:bottom w:w="40.0" w:type="dxa"/>
-              <w:right w:w="40.0" w:type="dxa"/>
-            </w:tcMar>
-          </w:tcPr>
-          <w:p>
-            <w:pPr>
-              <w:contextualSpacing w:val="0"/>
-            </w:pPr>
-            <w:r>
-              <w:rPr>
-                <w:sz w:val="20"/>
-                <w:szCs w:val="20"/>
-                <w:rtl w:val="0"/>
+              <w:rPr/>
+            </w:r>
+          </w:p>
+        </w:tc>
+        <w:tc>
+          <w:tcPr>
+            <w:tcBorders>
+              <w:bottom w:color="000000" w:space="0" w:sz="6" w:val="single"/>
+              <w:right w:color="000000" w:space="0" w:sz="6" w:val="single"/>
+            </w:tcBorders>
+            <w:tcMar>
+              <w:top w:w="40.0" w:type="dxa"/>
+              <w:left w:w="40.0" w:type="dxa"/>
+              <w:bottom w:w="40.0" w:type="dxa"/>
+              <w:right w:w="40.0" w:type="dxa"/>
+            </w:tcMar>
+          </w:tcPr>
+          <w:p>
+            <w:pPr>
+              <w:contextualSpacing w:val="0"/>
+            </w:pPr>
+            <w:r>
+              <w:rPr>
+                <w:sz w:val="20"/>
+                <w:szCs w:val="20"/>
               </w:rPr>
               <w:t xml:space="preserve">47</w:t>
             </w:r>
@@ -2299,7 +2204,6 @@
               <w:rPr>
                 <w:sz w:val="20"/>
                 <w:szCs w:val="20"/>
-                <w:rtl w:val="0"/>
               </w:rPr>
               <w:t xml:space="preserve">not</w:t>
             </w:r>
@@ -2324,9 +2228,7 @@
               <w:contextualSpacing w:val="0"/>
             </w:pPr>
             <w:r>
-              <w:rPr>
-                <w:rtl w:val="0"/>
-              </w:rPr>
+              <w:rPr/>
             </w:r>
           </w:p>
         </w:tc>
@@ -2352,9 +2254,7 @@
               <w:contextualSpacing w:val="0"/>
             </w:pPr>
             <w:r>
-              <w:rPr>
-                <w:rtl w:val="0"/>
-              </w:rPr>
+              <w:rPr/>
             </w:r>
           </w:p>
         </w:tc>
@@ -2377,9 +2277,7 @@
               <w:contextualSpacing w:val="0"/>
             </w:pPr>
             <w:r>
-              <w:rPr>
-                <w:rtl w:val="0"/>
-              </w:rPr>
+              <w:rPr/>
             </w:r>
           </w:p>
         </w:tc>
@@ -2402,9 +2300,7 @@
               <w:contextualSpacing w:val="0"/>
             </w:pPr>
             <w:r>
-              <w:rPr>
-                <w:rtl w:val="0"/>
-              </w:rPr>
+              <w:rPr/>
             </w:r>
           </w:p>
         </w:tc>
@@ -2427,9 +2323,7 @@
               <w:contextualSpacing w:val="0"/>
             </w:pPr>
             <w:r>
-              <w:rPr>
-                <w:rtl w:val="0"/>
-              </w:rPr>
+              <w:rPr/>
             </w:r>
           </w:p>
         </w:tc>
@@ -2452,9 +2346,7 @@
               <w:contextualSpacing w:val="0"/>
             </w:pPr>
             <w:r>
-              <w:rPr>
-                <w:rtl w:val="0"/>
-              </w:rPr>
+              <w:rPr/>
             </w:r>
           </w:p>
         </w:tc>
@@ -2477,9 +2369,7 @@
               <w:contextualSpacing w:val="0"/>
             </w:pPr>
             <w:r>
-              <w:rPr>
-                <w:rtl w:val="0"/>
-              </w:rPr>
+              <w:rPr/>
             </w:r>
           </w:p>
         </w:tc>
@@ -2502,9 +2392,7 @@
               <w:contextualSpacing w:val="0"/>
             </w:pPr>
             <w:r>
-              <w:rPr>
-                <w:rtl w:val="0"/>
-              </w:rPr>
+              <w:rPr/>
             </w:r>
           </w:p>
         </w:tc>
@@ -2527,9 +2415,7 @@
               <w:contextualSpacing w:val="0"/>
             </w:pPr>
             <w:r>
-              <w:rPr>
-                <w:rtl w:val="0"/>
-              </w:rPr>
+              <w:rPr/>
             </w:r>
           </w:p>
         </w:tc>
@@ -2552,9 +2438,7 @@
               <w:contextualSpacing w:val="0"/>
             </w:pPr>
             <w:r>
-              <w:rPr>
-                <w:rtl w:val="0"/>
-              </w:rPr>
+              <w:rPr/>
             </w:r>
           </w:p>
         </w:tc>
@@ -2577,9 +2461,7 @@
               <w:contextualSpacing w:val="0"/>
             </w:pPr>
             <w:r>
-              <w:rPr>
-                <w:rtl w:val="0"/>
-              </w:rPr>
+              <w:rPr/>
             </w:r>
           </w:p>
         </w:tc>
@@ -2602,9 +2484,7 @@
               <w:contextualSpacing w:val="0"/>
             </w:pPr>
             <w:r>
-              <w:rPr>
-                <w:rtl w:val="0"/>
-              </w:rPr>
+              <w:rPr/>
             </w:r>
           </w:p>
         </w:tc>
@@ -2633,14 +2513,11 @@
                 <w:b w:val="1"/>
                 <w:sz w:val="20"/>
                 <w:szCs w:val="20"/>
-                <w:rtl w:val="0"/>
               </w:rPr>
               <w:t xml:space="preserve">total hours</w:t>
             </w:r>
             <w:r>
-              <w:rPr>
-                <w:rtl w:val="0"/>
-              </w:rPr>
+              <w:rPr/>
             </w:r>
           </w:p>
         </w:tc>
@@ -2664,9 +2541,7 @@
               <w:contextualSpacing w:val="0"/>
             </w:pPr>
             <w:r>
-              <w:rPr>
-                <w:rtl w:val="0"/>
-              </w:rPr>
+              <w:rPr/>
             </w:r>
           </w:p>
         </w:tc>
@@ -2690,9 +2565,7 @@
               <w:contextualSpacing w:val="0"/>
             </w:pPr>
             <w:r>
-              <w:rPr>
-                <w:rtl w:val="0"/>
-              </w:rPr>
+              <w:rPr/>
             </w:r>
           </w:p>
         </w:tc>
@@ -2716,9 +2589,7 @@
               <w:contextualSpacing w:val="0"/>
             </w:pPr>
             <w:r>
-              <w:rPr>
-                <w:rtl w:val="0"/>
-              </w:rPr>
+              <w:rPr/>
             </w:r>
           </w:p>
         </w:tc>
@@ -2742,9 +2613,7 @@
               <w:contextualSpacing w:val="0"/>
             </w:pPr>
             <w:r>
-              <w:rPr>
-                <w:rtl w:val="0"/>
-              </w:rPr>
+              <w:rPr/>
             </w:r>
           </w:p>
         </w:tc>
@@ -2768,9 +2637,7 @@
               <w:contextualSpacing w:val="0"/>
             </w:pPr>
             <w:r>
-              <w:rPr>
-                <w:rtl w:val="0"/>
-              </w:rPr>
+              <w:rPr/>
             </w:r>
           </w:p>
         </w:tc>
@@ -2794,9 +2661,7 @@
               <w:contextualSpacing w:val="0"/>
             </w:pPr>
             <w:r>
-              <w:rPr>
-                <w:rtl w:val="0"/>
-              </w:rPr>
+              <w:rPr/>
             </w:r>
           </w:p>
         </w:tc>
@@ -2820,9 +2685,7 @@
               <w:contextualSpacing w:val="0"/>
             </w:pPr>
             <w:r>
-              <w:rPr>
-                <w:rtl w:val="0"/>
-              </w:rPr>
+              <w:rPr/>
             </w:r>
           </w:p>
         </w:tc>
@@ -2849,14 +2712,11 @@
                 <w:b w:val="1"/>
                 <w:sz w:val="20"/>
                 <w:szCs w:val="20"/>
-                <w:rtl w:val="0"/>
               </w:rPr>
               <w:t xml:space="preserve">157</w:t>
             </w:r>
             <w:r>
-              <w:rPr>
-                <w:rtl w:val="0"/>
-              </w:rPr>
+              <w:rPr/>
             </w:r>
           </w:p>
         </w:tc>
@@ -2883,14 +2743,11 @@
                 <w:b w:val="1"/>
                 <w:sz w:val="20"/>
                 <w:szCs w:val="20"/>
-                <w:rtl w:val="0"/>
               </w:rPr>
               <w:t xml:space="preserve">10</w:t>
             </w:r>
             <w:r>
-              <w:rPr>
-                <w:rtl w:val="0"/>
-              </w:rPr>
+              <w:rPr/>
             </w:r>
           </w:p>
         </w:tc>
@@ -2917,14 +2774,11 @@
                 <w:b w:val="1"/>
                 <w:sz w:val="20"/>
                 <w:szCs w:val="20"/>
-                <w:rtl w:val="0"/>
-              </w:rPr>
-              <w:t xml:space="preserve">42</w:t>
-            </w:r>
-            <w:r>
-              <w:rPr>
-                <w:rtl w:val="0"/>
-              </w:rPr>
+              </w:rPr>
+              <w:t xml:space="preserve">47</w:t>
+            </w:r>
+            <w:r>
+              <w:rPr/>
             </w:r>
           </w:p>
         </w:tc>
@@ -2954,7 +2808,6 @@
               <w:rPr>
                 <w:sz w:val="20"/>
                 <w:szCs w:val="20"/>
-                <w:rtl w:val="0"/>
               </w:rPr>
               <w:t xml:space="preserve">Accomplishments</w:t>
             </w:r>
@@ -2987,9 +2840,8 @@
               <w:rPr>
                 <w:sz w:val="20"/>
                 <w:szCs w:val="20"/>
-                <w:rtl w:val="0"/>
-              </w:rPr>
-              <w:t xml:space="preserve">Made some progress on the requirements document</w:t>
+              </w:rPr>
+              <w:t xml:space="preserve">Refactored my requirements document quite a bit.</w:t>
             </w:r>
           </w:p>
         </w:tc>
@@ -3012,9 +2864,7 @@
               <w:jc w:val="right"/>
             </w:pPr>
             <w:r>
-              <w:rPr>
-                <w:rtl w:val="0"/>
-              </w:rPr>
+              <w:rPr/>
             </w:r>
           </w:p>
         </w:tc>
@@ -3037,9 +2887,7 @@
               <w:jc w:val="right"/>
             </w:pPr>
             <w:r>
-              <w:rPr>
-                <w:rtl w:val="0"/>
-              </w:rPr>
+              <w:rPr/>
             </w:r>
           </w:p>
         </w:tc>
@@ -3069,7 +2917,6 @@
               <w:rPr>
                 <w:sz w:val="20"/>
                 <w:szCs w:val="20"/>
-                <w:rtl w:val="0"/>
               </w:rPr>
               <w:t xml:space="preserve">Problems</w:t>
             </w:r>
@@ -3102,9 +2949,8 @@
               <w:rPr>
                 <w:sz w:val="20"/>
                 <w:szCs w:val="20"/>
-                <w:rtl w:val="0"/>
-              </w:rPr>
-              <w:t xml:space="preserve">- Need to make sure that my requirements document is enough</w:t>
+              </w:rPr>
+              <w:t xml:space="preserve">- Didn't quite get through the whole requirements document.</w:t>
             </w:r>
           </w:p>
         </w:tc>
@@ -3127,9 +2973,7 @@
               <w:jc w:val="right"/>
             </w:pPr>
             <w:r>
-              <w:rPr>
-                <w:rtl w:val="0"/>
-              </w:rPr>
+              <w:rPr/>
             </w:r>
           </w:p>
         </w:tc>
@@ -3152,9 +2996,7 @@
               <w:jc w:val="right"/>
             </w:pPr>
             <w:r>
-              <w:rPr>
-                <w:rtl w:val="0"/>
-              </w:rPr>
+              <w:rPr/>
             </w:r>
           </w:p>
         </w:tc>
@@ -3184,7 +3026,6 @@
               <w:rPr>
                 <w:sz w:val="20"/>
                 <w:szCs w:val="20"/>
-                <w:rtl w:val="0"/>
               </w:rPr>
               <w:t xml:space="preserve">Changes in Scope, Schedule, and Cost</w:t>
             </w:r>
@@ -3217,9 +3058,8 @@
               <w:rPr>
                 <w:sz w:val="20"/>
                 <w:szCs w:val="20"/>
-                <w:rtl w:val="0"/>
-              </w:rPr>
-              <w:t xml:space="preserve">Changed the due date for the Requirements document because I think I can get it done earlier.</w:t>
+              </w:rPr>
+              <w:t xml:space="preserve">Changed the due date for the Requirements document back because it took longer than expected.</w:t>
             </w:r>
           </w:p>
         </w:tc>
@@ -3242,9 +3082,7 @@
               <w:jc w:val="right"/>
             </w:pPr>
             <w:r>
-              <w:rPr>
-                <w:rtl w:val="0"/>
-              </w:rPr>
+              <w:rPr/>
             </w:r>
           </w:p>
         </w:tc>
@@ -3267,9 +3105,7 @@
               <w:jc w:val="right"/>
             </w:pPr>
             <w:r>
-              <w:rPr>
-                <w:rtl w:val="0"/>
-              </w:rPr>
+              <w:rPr/>
             </w:r>
           </w:p>
         </w:tc>
@@ -3299,7 +3135,6 @@
               <w:rPr>
                 <w:sz w:val="20"/>
                 <w:szCs w:val="20"/>
-                <w:rtl w:val="0"/>
               </w:rPr>
               <w:t xml:space="preserve">Confessional</w:t>
             </w:r>
@@ -3332,9 +3167,8 @@
               <w:rPr>
                 <w:sz w:val="20"/>
                 <w:szCs w:val="20"/>
-                <w:rtl w:val="0"/>
-              </w:rPr>
-              <w:t xml:space="preserve">Increase in actual hours since last update: 18</w:t>
+              </w:rPr>
+              <w:t xml:space="preserve">Increase in actual hours since last update: 5</w:t>
             </w:r>
           </w:p>
           <w:p>
@@ -3346,7 +3180,6 @@
               <w:rPr>
                 <w:sz w:val="20"/>
                 <w:szCs w:val="20"/>
-                <w:rtl w:val="0"/>
               </w:rPr>
               <w:t xml:space="preserve">Total anticipated actual hours (at the end of the project): 157</w:t>
             </w:r>
@@ -3360,9 +3193,8 @@
               <w:rPr>
                 <w:sz w:val="20"/>
                 <w:szCs w:val="20"/>
-                <w:rtl w:val="0"/>
-              </w:rPr>
-              <w:t xml:space="preserve">Behind schedule / On schedule / Ahead of schedule: A little ahead.</w:t>
+              </w:rPr>
+              <w:t xml:space="preserve">Behind schedule / On schedule / Ahead of schedule: On Schedule</w:t>
             </w:r>
           </w:p>
         </w:tc>
@@ -3385,9 +3217,7 @@
               <w:jc w:val="right"/>
             </w:pPr>
             <w:r>
-              <w:rPr>
-                <w:rtl w:val="0"/>
-              </w:rPr>
+              <w:rPr/>
             </w:r>
           </w:p>
         </w:tc>
@@ -3410,9 +3240,7 @@
               <w:jc w:val="right"/>
             </w:pPr>
             <w:r>
-              <w:rPr>
-                <w:rtl w:val="0"/>
-              </w:rPr>
+              <w:rPr/>
             </w:r>
           </w:p>
         </w:tc>
@@ -3442,7 +3270,6 @@
               <w:rPr>
                 <w:sz w:val="20"/>
                 <w:szCs w:val="20"/>
-                <w:rtl w:val="0"/>
               </w:rPr>
               <w:t xml:space="preserve">Scripture</w:t>
             </w:r>
@@ -3472,12 +3299,33 @@
               <w:jc w:val="right"/>
             </w:pPr>
             <w:r>
-              <w:rPr>
-                <w:sz w:val="20"/>
-                <w:szCs w:val="20"/>
-                <w:rtl w:val="0"/>
-              </w:rPr>
-              <w:t xml:space="preserve">The laws and requirements that God gives to mankind, either individually or collectively. Keeping the commandments will bring blessings of the Lord to the obedient (D&amp;C 130:21).</w:t>
+              <w:rPr/>
+            </w:r>
+          </w:p>
+          <w:p>
+            <w:pPr>
+              <w:contextualSpacing w:val="0"/>
+              <w:jc w:val="right"/>
+            </w:pPr>
+            <w:r>
+              <w:rPr>
+                <w:sz w:val="20"/>
+                <w:szCs w:val="20"/>
+              </w:rPr>
+              <w:t xml:space="preserve">2 Nephi 26:31</w:t>
+            </w:r>
+          </w:p>
+          <w:p>
+            <w:pPr>
+              <w:contextualSpacing w:val="0"/>
+              <w:jc w:val="right"/>
+            </w:pPr>
+            <w:r>
+              <w:rPr>
+                <w:sz w:val="20"/>
+                <w:szCs w:val="20"/>
+              </w:rPr>
+              <w:t xml:space="preserve">31 But the laborer in Zion shall labor for Zion; for if they labor for money they shall perish.</w:t>
             </w:r>
           </w:p>
         </w:tc>
@@ -3500,9 +3348,7 @@
               <w:jc w:val="right"/>
             </w:pPr>
             <w:r>
-              <w:rPr>
-                <w:rtl w:val="0"/>
-              </w:rPr>
+              <w:rPr/>
             </w:r>
           </w:p>
         </w:tc>
@@ -3525,9 +3371,7 @@
               <w:jc w:val="right"/>
             </w:pPr>
             <w:r>
-              <w:rPr>
-                <w:rtl w:val="0"/>
-              </w:rPr>
+              <w:rPr/>
             </w:r>
           </w:p>
         </w:tc>
@@ -3538,9 +3382,7 @@
         <w:contextualSpacing w:val="0"/>
       </w:pPr>
       <w:r>
-        <w:rPr>
-          <w:rtl w:val="0"/>
-        </w:rPr>
+        <w:rPr/>
       </w:r>
     </w:p>
     <w:sectPr>
@@ -3562,21 +3404,14 @@
     <w:rPrDefault>
       <w:rPr>
         <w:rFonts w:ascii="Arial" w:cs="Arial" w:eastAsia="Arial" w:hAnsi="Arial"/>
-        <w:b w:val="0"/>
-        <w:i w:val="0"/>
-        <w:smallCaps w:val="0"/>
-        <w:strike w:val="0"/>
         <w:color w:val="000000"/>
         <w:sz w:val="22"/>
         <w:szCs w:val="22"/>
-        <w:u w:val="none"/>
         <w:vertAlign w:val="baseline"/>
       </w:rPr>
     </w:rPrDefault>
     <w:pPrDefault>
       <w:pPr>
-        <w:keepNext w:val="0"/>
-        <w:keepLines w:val="0"/>
         <w:widowControl w:val="1"/>
         <w:spacing w:after="0" w:before="0" w:line="276" w:lineRule="auto"/>
         <w:ind w:left="0" w:right="0" w:firstLine="0"/>

</xml_diff>

<commit_message>
added a few requirements
</commit_message>
<xml_diff>
--- a/StatusReportdocument.docx
+++ b/StatusReportdocument.docx
@@ -12,11 +12,14 @@
           <w:b w:val="1"/>
           <w:sz w:val="20"/>
           <w:szCs w:val="20"/>
+          <w:rtl w:val="0"/>
         </w:rPr>
-        <w:t xml:space="preserve">Gage Peterson - Date: 6/5/2015--6/10/2015</w:t>
+        <w:t xml:space="preserve">Gage Peterson Date: 6/19/2015--6/24/2015*</w:t>
       </w:r>
       <w:r>
-        <w:rPr/>
+        <w:rPr>
+          <w:rtl w:val="0"/>
+        </w:rPr>
       </w:r>
     </w:p>
     <w:tbl>
@@ -37,30 +40,30 @@
         <w:tblLook w:val="0600"/>
       </w:tblPr>
       <w:tblGrid>
-        <w:gridCol w:w="1275.1304347826087"/>
-        <w:gridCol w:w="1125.9130434782608"/>
-        <w:gridCol w:w="908.8695652173914"/>
-        <w:gridCol w:w="813.913043478261"/>
-        <w:gridCol w:w="596.8695652173913"/>
-        <w:gridCol w:w="908.8695652173914"/>
-        <w:gridCol w:w="813.913043478261"/>
-        <w:gridCol w:w="596.8695652173913"/>
-        <w:gridCol w:w="908.8695652173914"/>
-        <w:gridCol w:w="813.913043478261"/>
-        <w:gridCol w:w="596.8695652173913"/>
+        <w:gridCol w:w="1284.416403785489"/>
+        <w:gridCol w:w="1122.0189274447948"/>
+        <w:gridCol w:w="885.8044164037856"/>
+        <w:gridCol w:w="811.98738170347"/>
+        <w:gridCol w:w="620.0630914826498"/>
+        <w:gridCol w:w="885.8044164037856"/>
+        <w:gridCol w:w="811.98738170347"/>
+        <w:gridCol w:w="620.0630914826498"/>
+        <w:gridCol w:w="885.8044164037856"/>
+        <w:gridCol w:w="811.98738170347"/>
+        <w:gridCol w:w="620.0630914826498"/>
         <w:tblGridChange w:id="0">
           <w:tblGrid>
-            <w:gridCol w:w="1275.1304347826087"/>
-            <w:gridCol w:w="1125.9130434782608"/>
-            <w:gridCol w:w="908.8695652173914"/>
-            <w:gridCol w:w="813.913043478261"/>
-            <w:gridCol w:w="596.8695652173913"/>
-            <w:gridCol w:w="908.8695652173914"/>
-            <w:gridCol w:w="813.913043478261"/>
-            <w:gridCol w:w="596.8695652173913"/>
-            <w:gridCol w:w="908.8695652173914"/>
-            <w:gridCol w:w="813.913043478261"/>
-            <w:gridCol w:w="596.8695652173913"/>
+            <w:gridCol w:w="1284.416403785489"/>
+            <w:gridCol w:w="1122.0189274447948"/>
+            <w:gridCol w:w="885.8044164037856"/>
+            <w:gridCol w:w="811.98738170347"/>
+            <w:gridCol w:w="620.0630914826498"/>
+            <w:gridCol w:w="885.8044164037856"/>
+            <w:gridCol w:w="811.98738170347"/>
+            <w:gridCol w:w="620.0630914826498"/>
+            <w:gridCol w:w="885.8044164037856"/>
+            <w:gridCol w:w="811.98738170347"/>
+            <w:gridCol w:w="620.0630914826498"/>
           </w:tblGrid>
         </w:tblGridChange>
       </w:tblGrid>
@@ -85,7 +88,9 @@
               <w:contextualSpacing w:val="0"/>
             </w:pPr>
             <w:r>
-              <w:rPr/>
+              <w:rPr>
+                <w:rtl w:val="0"/>
+              </w:rPr>
             </w:r>
           </w:p>
         </w:tc>
@@ -112,6 +117,7 @@
               <w:rPr>
                 <w:sz w:val="20"/>
                 <w:szCs w:val="20"/>
+                <w:rtl w:val="0"/>
               </w:rPr>
               <w:t xml:space="preserve">Current</w:t>
             </w:r>
@@ -141,6 +147,7 @@
               <w:rPr>
                 <w:sz w:val="20"/>
                 <w:szCs w:val="20"/>
+                <w:rtl w:val="0"/>
               </w:rPr>
               <w:t xml:space="preserve">Start Date</w:t>
             </w:r>
@@ -170,6 +177,7 @@
               <w:rPr>
                 <w:sz w:val="20"/>
                 <w:szCs w:val="20"/>
+                <w:rtl w:val="0"/>
               </w:rPr>
               <w:t xml:space="preserve">Stop Date</w:t>
             </w:r>
@@ -198,6 +206,7 @@
               <w:rPr>
                 <w:sz w:val="20"/>
                 <w:szCs w:val="20"/>
+                <w:rtl w:val="0"/>
               </w:rPr>
               <w:t xml:space="preserve">Number of Hours</w:t>
             </w:r>
@@ -222,14 +231,42 @@
           <w:p>
             <w:pPr>
               <w:contextualSpacing w:val="0"/>
+            </w:pPr>
+            <w:r>
+              <w:rPr>
+                <w:sz w:val="20"/>
+                <w:szCs w:val="20"/>
+                <w:rtl w:val="0"/>
+              </w:rPr>
+              <w:t xml:space="preserve">tasks</w:t>
+            </w:r>
+          </w:p>
+        </w:tc>
+        <w:tc>
+          <w:tcPr>
+            <w:tcBorders>
+              <w:bottom w:color="000000" w:space="0" w:sz="6" w:val="single"/>
+              <w:right w:color="000000" w:space="0" w:sz="6" w:val="single"/>
+            </w:tcBorders>
+            <w:tcMar>
+              <w:top w:w="40.0" w:type="dxa"/>
+              <w:left w:w="40.0" w:type="dxa"/>
+              <w:bottom w:w="40.0" w:type="dxa"/>
+              <w:right w:w="40.0" w:type="dxa"/>
+            </w:tcMar>
+          </w:tcPr>
+          <w:p>
+            <w:pPr>
+              <w:contextualSpacing w:val="0"/>
               <w:jc w:val="center"/>
             </w:pPr>
             <w:r>
               <w:rPr>
                 <w:sz w:val="20"/>
                 <w:szCs w:val="20"/>
-              </w:rPr>
-              <w:t xml:space="preserve">tasks</w:t>
+                <w:rtl w:val="0"/>
+              </w:rPr>
+              <w:t xml:space="preserve">Status</w:t>
             </w:r>
           </w:p>
         </w:tc>
@@ -255,8 +292,9 @@
               <w:rPr>
                 <w:sz w:val="20"/>
                 <w:szCs w:val="20"/>
-              </w:rPr>
-              <w:t xml:space="preserve">Status</w:t>
+                <w:rtl w:val="0"/>
+              </w:rPr>
+              <w:t xml:space="preserve">proposed</w:t>
             </w:r>
           </w:p>
         </w:tc>
@@ -282,6 +320,63 @@
               <w:rPr>
                 <w:sz w:val="20"/>
                 <w:szCs w:val="20"/>
+                <w:rtl w:val="0"/>
+              </w:rPr>
+              <w:t xml:space="preserve">modified</w:t>
+            </w:r>
+          </w:p>
+        </w:tc>
+        <w:tc>
+          <w:tcPr>
+            <w:tcBorders>
+              <w:bottom w:color="000000" w:space="0" w:sz="6" w:val="single"/>
+              <w:right w:color="000000" w:space="0" w:sz="6" w:val="single"/>
+            </w:tcBorders>
+            <w:tcMar>
+              <w:top w:w="40.0" w:type="dxa"/>
+              <w:left w:w="40.0" w:type="dxa"/>
+              <w:bottom w:w="40.0" w:type="dxa"/>
+              <w:right w:w="40.0" w:type="dxa"/>
+            </w:tcMar>
+          </w:tcPr>
+          <w:p>
+            <w:pPr>
+              <w:contextualSpacing w:val="0"/>
+              <w:jc w:val="center"/>
+            </w:pPr>
+            <w:r>
+              <w:rPr>
+                <w:sz w:val="20"/>
+                <w:szCs w:val="20"/>
+                <w:rtl w:val="0"/>
+              </w:rPr>
+              <w:t xml:space="preserve">actual</w:t>
+            </w:r>
+          </w:p>
+        </w:tc>
+        <w:tc>
+          <w:tcPr>
+            <w:tcBorders>
+              <w:bottom w:color="000000" w:space="0" w:sz="6" w:val="single"/>
+              <w:right w:color="000000" w:space="0" w:sz="6" w:val="single"/>
+            </w:tcBorders>
+            <w:tcMar>
+              <w:top w:w="40.0" w:type="dxa"/>
+              <w:left w:w="40.0" w:type="dxa"/>
+              <w:bottom w:w="40.0" w:type="dxa"/>
+              <w:right w:w="40.0" w:type="dxa"/>
+            </w:tcMar>
+          </w:tcPr>
+          <w:p>
+            <w:pPr>
+              <w:contextualSpacing w:val="0"/>
+              <w:jc w:val="center"/>
+            </w:pPr>
+            <w:r>
+              <w:rPr>
+                <w:sz w:val="20"/>
+                <w:szCs w:val="20"/>
+                <w:rtl w:val="0"/>
               </w:rPr>
               <w:t xml:space="preserve">proposed</w:t>
             </w:r>
@@ -309,6 +404,7 @@
               <w:rPr>
                 <w:sz w:val="20"/>
                 <w:szCs w:val="20"/>
+                <w:rtl w:val="0"/>
               </w:rPr>
               <w:t xml:space="preserve">modified</w:t>
             </w:r>
@@ -336,6 +432,7 @@
               <w:rPr>
                 <w:sz w:val="20"/>
                 <w:szCs w:val="20"/>
+                <w:rtl w:val="0"/>
               </w:rPr>
               <w:t xml:space="preserve">actual</w:t>
             </w:r>
@@ -363,6 +460,7 @@
               <w:rPr>
                 <w:sz w:val="20"/>
                 <w:szCs w:val="20"/>
+                <w:rtl w:val="0"/>
               </w:rPr>
               <w:t xml:space="preserve">proposed</w:t>
             </w:r>
@@ -390,6 +488,7 @@
               <w:rPr>
                 <w:sz w:val="20"/>
                 <w:szCs w:val="20"/>
+                <w:rtl w:val="0"/>
               </w:rPr>
               <w:t xml:space="preserve">modified</w:t>
             </w:r>
@@ -417,87 +516,7 @@
               <w:rPr>
                 <w:sz w:val="20"/>
                 <w:szCs w:val="20"/>
-              </w:rPr>
-              <w:t xml:space="preserve">actual</w:t>
-            </w:r>
-          </w:p>
-        </w:tc>
-        <w:tc>
-          <w:tcPr>
-            <w:tcBorders>
-              <w:bottom w:color="000000" w:space="0" w:sz="6" w:val="single"/>
-              <w:right w:color="000000" w:space="0" w:sz="6" w:val="single"/>
-            </w:tcBorders>
-            <w:tcMar>
-              <w:top w:w="40.0" w:type="dxa"/>
-              <w:left w:w="40.0" w:type="dxa"/>
-              <w:bottom w:w="40.0" w:type="dxa"/>
-              <w:right w:w="40.0" w:type="dxa"/>
-            </w:tcMar>
-          </w:tcPr>
-          <w:p>
-            <w:pPr>
-              <w:contextualSpacing w:val="0"/>
-              <w:jc w:val="center"/>
-            </w:pPr>
-            <w:r>
-              <w:rPr>
-                <w:sz w:val="20"/>
-                <w:szCs w:val="20"/>
-              </w:rPr>
-              <w:t xml:space="preserve">proposed</w:t>
-            </w:r>
-          </w:p>
-        </w:tc>
-        <w:tc>
-          <w:tcPr>
-            <w:tcBorders>
-              <w:bottom w:color="000000" w:space="0" w:sz="6" w:val="single"/>
-              <w:right w:color="000000" w:space="0" w:sz="6" w:val="single"/>
-            </w:tcBorders>
-            <w:tcMar>
-              <w:top w:w="40.0" w:type="dxa"/>
-              <w:left w:w="40.0" w:type="dxa"/>
-              <w:bottom w:w="40.0" w:type="dxa"/>
-              <w:right w:w="40.0" w:type="dxa"/>
-            </w:tcMar>
-          </w:tcPr>
-          <w:p>
-            <w:pPr>
-              <w:contextualSpacing w:val="0"/>
-              <w:jc w:val="center"/>
-            </w:pPr>
-            <w:r>
-              <w:rPr>
-                <w:sz w:val="20"/>
-                <w:szCs w:val="20"/>
-              </w:rPr>
-              <w:t xml:space="preserve">modified</w:t>
-            </w:r>
-          </w:p>
-        </w:tc>
-        <w:tc>
-          <w:tcPr>
-            <w:tcBorders>
-              <w:bottom w:color="000000" w:space="0" w:sz="6" w:val="single"/>
-              <w:right w:color="000000" w:space="0" w:sz="6" w:val="single"/>
-            </w:tcBorders>
-            <w:tcMar>
-              <w:top w:w="40.0" w:type="dxa"/>
-              <w:left w:w="40.0" w:type="dxa"/>
-              <w:bottom w:w="40.0" w:type="dxa"/>
-              <w:right w:w="40.0" w:type="dxa"/>
-            </w:tcMar>
-          </w:tcPr>
-          <w:p>
-            <w:pPr>
-              <w:contextualSpacing w:val="0"/>
-              <w:jc w:val="center"/>
-            </w:pPr>
-            <w:r>
-              <w:rPr>
-                <w:sz w:val="20"/>
-                <w:szCs w:val="20"/>
+                <w:rtl w:val="0"/>
               </w:rPr>
               <w:t xml:space="preserve">actual</w:t>
             </w:r>
@@ -527,6 +546,7 @@
               <w:rPr>
                 <w:sz w:val="20"/>
                 <w:szCs w:val="20"/>
+                <w:rtl w:val="0"/>
               </w:rPr>
               <w:t xml:space="preserve">1. Preliminary research and proposal preparation</w:t>
             </w:r>
@@ -555,35 +575,39 @@
                 <w:sz w:val="20"/>
                 <w:szCs w:val="20"/>
                 <w:shd w:fill="b7e1cd" w:val="clear"/>
+                <w:rtl w:val="0"/>
               </w:rPr>
               <w:t xml:space="preserve">Compleated</w:t>
             </w:r>
             <w:r>
-              <w:rPr/>
-            </w:r>
-          </w:p>
-        </w:tc>
-        <w:tc>
-          <w:tcPr>
-            <w:tcBorders>
-              <w:bottom w:color="000000" w:space="0" w:sz="6" w:val="single"/>
-              <w:right w:color="000000" w:space="0" w:sz="6" w:val="single"/>
-            </w:tcBorders>
-            <w:tcMar>
-              <w:top w:w="40.0" w:type="dxa"/>
-              <w:left w:w="40.0" w:type="dxa"/>
-              <w:bottom w:w="40.0" w:type="dxa"/>
-              <w:right w:w="40.0" w:type="dxa"/>
-            </w:tcMar>
-          </w:tcPr>
-          <w:p>
-            <w:pPr>
-              <w:contextualSpacing w:val="0"/>
-            </w:pPr>
-            <w:r>
-              <w:rPr>
-                <w:sz w:val="20"/>
-                <w:szCs w:val="20"/>
+              <w:rPr>
+                <w:rtl w:val="0"/>
+              </w:rPr>
+            </w:r>
+          </w:p>
+        </w:tc>
+        <w:tc>
+          <w:tcPr>
+            <w:tcBorders>
+              <w:bottom w:color="000000" w:space="0" w:sz="6" w:val="single"/>
+              <w:right w:color="000000" w:space="0" w:sz="6" w:val="single"/>
+            </w:tcBorders>
+            <w:tcMar>
+              <w:top w:w="40.0" w:type="dxa"/>
+              <w:left w:w="40.0" w:type="dxa"/>
+              <w:bottom w:w="40.0" w:type="dxa"/>
+              <w:right w:w="40.0" w:type="dxa"/>
+            </w:tcMar>
+          </w:tcPr>
+          <w:p>
+            <w:pPr>
+              <w:contextualSpacing w:val="0"/>
+            </w:pPr>
+            <w:r>
+              <w:rPr>
+                <w:sz w:val="20"/>
+                <w:szCs w:val="20"/>
+                <w:rtl w:val="0"/>
               </w:rPr>
               <w:t xml:space="preserve">Apr 20</w:t>
             </w:r>
@@ -610,6 +634,7 @@
               <w:rPr>
                 <w:sz w:val="20"/>
                 <w:szCs w:val="20"/>
+                <w:rtl w:val="0"/>
               </w:rPr>
               <w:t xml:space="preserve">not</w:t>
             </w:r>
@@ -636,6 +661,7 @@
               <w:rPr>
                 <w:sz w:val="20"/>
                 <w:szCs w:val="20"/>
+                <w:rtl w:val="0"/>
               </w:rPr>
               <w:t xml:space="preserve">Apr 20</w:t>
             </w:r>
@@ -662,6 +688,7 @@
               <w:rPr>
                 <w:sz w:val="20"/>
                 <w:szCs w:val="20"/>
+                <w:rtl w:val="0"/>
               </w:rPr>
               <w:t xml:space="preserve">Apr 30</w:t>
             </w:r>
@@ -688,6 +715,7 @@
               <w:rPr>
                 <w:sz w:val="20"/>
                 <w:szCs w:val="20"/>
+                <w:rtl w:val="0"/>
               </w:rPr>
               <w:t xml:space="preserve">May 16</w:t>
             </w:r>
@@ -714,6 +742,7 @@
               <w:rPr>
                 <w:sz w:val="20"/>
                 <w:szCs w:val="20"/>
+                <w:rtl w:val="0"/>
               </w:rPr>
               <w:t xml:space="preserve">May 16</w:t>
             </w:r>
@@ -740,6 +769,7 @@
               <w:rPr>
                 <w:sz w:val="20"/>
                 <w:szCs w:val="20"/>
+                <w:rtl w:val="0"/>
               </w:rPr>
               <w:t xml:space="preserve">8</w:t>
             </w:r>
@@ -766,6 +796,7 @@
               <w:rPr>
                 <w:sz w:val="20"/>
                 <w:szCs w:val="20"/>
+                <w:rtl w:val="0"/>
               </w:rPr>
               <w:t xml:space="preserve">not</w:t>
             </w:r>
@@ -792,6 +823,7 @@
               <w:rPr>
                 <w:sz w:val="20"/>
                 <w:szCs w:val="20"/>
+                <w:rtl w:val="0"/>
               </w:rPr>
               <w:t xml:space="preserve">8</w:t>
             </w:r>
@@ -821,6 +853,7 @@
               <w:rPr>
                 <w:sz w:val="20"/>
                 <w:szCs w:val="20"/>
+                <w:rtl w:val="0"/>
               </w:rPr>
               <w:t xml:space="preserve">2. Research</w:t>
             </w:r>
@@ -849,35 +882,39 @@
                 <w:sz w:val="20"/>
                 <w:szCs w:val="20"/>
                 <w:shd w:fill="b7e1cd" w:val="clear"/>
+                <w:rtl w:val="0"/>
               </w:rPr>
               <w:t xml:space="preserve">Compleated</w:t>
             </w:r>
             <w:r>
-              <w:rPr/>
-            </w:r>
-          </w:p>
-        </w:tc>
-        <w:tc>
-          <w:tcPr>
-            <w:tcBorders>
-              <w:bottom w:color="000000" w:space="0" w:sz="6" w:val="single"/>
-              <w:right w:color="000000" w:space="0" w:sz="6" w:val="single"/>
-            </w:tcBorders>
-            <w:tcMar>
-              <w:top w:w="40.0" w:type="dxa"/>
-              <w:left w:w="40.0" w:type="dxa"/>
-              <w:bottom w:w="40.0" w:type="dxa"/>
-              <w:right w:w="40.0" w:type="dxa"/>
-            </w:tcMar>
-          </w:tcPr>
-          <w:p>
-            <w:pPr>
-              <w:contextualSpacing w:val="0"/>
-            </w:pPr>
-            <w:r>
-              <w:rPr>
-                <w:sz w:val="20"/>
-                <w:szCs w:val="20"/>
+              <w:rPr>
+                <w:rtl w:val="0"/>
+              </w:rPr>
+            </w:r>
+          </w:p>
+        </w:tc>
+        <w:tc>
+          <w:tcPr>
+            <w:tcBorders>
+              <w:bottom w:color="000000" w:space="0" w:sz="6" w:val="single"/>
+              <w:right w:color="000000" w:space="0" w:sz="6" w:val="single"/>
+            </w:tcBorders>
+            <w:tcMar>
+              <w:top w:w="40.0" w:type="dxa"/>
+              <w:left w:w="40.0" w:type="dxa"/>
+              <w:bottom w:w="40.0" w:type="dxa"/>
+              <w:right w:w="40.0" w:type="dxa"/>
+            </w:tcMar>
+          </w:tcPr>
+          <w:p>
+            <w:pPr>
+              <w:contextualSpacing w:val="0"/>
+            </w:pPr>
+            <w:r>
+              <w:rPr>
+                <w:sz w:val="20"/>
+                <w:szCs w:val="20"/>
+                <w:rtl w:val="0"/>
               </w:rPr>
               <w:t xml:space="preserve">May 1</w:t>
             </w:r>
@@ -904,6 +941,7 @@
               <w:rPr>
                 <w:sz w:val="20"/>
                 <w:szCs w:val="20"/>
+                <w:rtl w:val="0"/>
               </w:rPr>
               <w:t xml:space="preserve">not</w:t>
             </w:r>
@@ -930,6 +968,7 @@
               <w:rPr>
                 <w:sz w:val="20"/>
                 <w:szCs w:val="20"/>
+                <w:rtl w:val="0"/>
               </w:rPr>
               <w:t xml:space="preserve">May 1</w:t>
             </w:r>
@@ -956,6 +995,7 @@
               <w:rPr>
                 <w:sz w:val="20"/>
                 <w:szCs w:val="20"/>
+                <w:rtl w:val="0"/>
               </w:rPr>
               <w:t xml:space="preserve">May 15</w:t>
             </w:r>
@@ -982,6 +1022,7 @@
               <w:rPr>
                 <w:sz w:val="20"/>
                 <w:szCs w:val="20"/>
+                <w:rtl w:val="0"/>
               </w:rPr>
               <w:t xml:space="preserve">May 17</w:t>
             </w:r>
@@ -1008,6 +1049,7 @@
               <w:rPr>
                 <w:sz w:val="20"/>
                 <w:szCs w:val="20"/>
+                <w:rtl w:val="0"/>
               </w:rPr>
               <w:t xml:space="preserve">May 17</w:t>
             </w:r>
@@ -1034,6 +1076,7 @@
               <w:rPr>
                 <w:sz w:val="20"/>
                 <w:szCs w:val="20"/>
+                <w:rtl w:val="0"/>
               </w:rPr>
               <w:t xml:space="preserve">16</w:t>
             </w:r>
@@ -1060,6 +1103,7 @@
               <w:rPr>
                 <w:sz w:val="20"/>
                 <w:szCs w:val="20"/>
+                <w:rtl w:val="0"/>
               </w:rPr>
               <w:t xml:space="preserve">10</w:t>
             </w:r>
@@ -1086,6 +1130,7 @@
               <w:rPr>
                 <w:sz w:val="20"/>
                 <w:szCs w:val="20"/>
+                <w:rtl w:val="0"/>
               </w:rPr>
               <w:t xml:space="preserve">10</w:t>
             </w:r>
@@ -1115,6 +1160,7 @@
               <w:rPr>
                 <w:sz w:val="20"/>
                 <w:szCs w:val="20"/>
+                <w:rtl w:val="0"/>
               </w:rPr>
               <w:t xml:space="preserve">3. Requirements Specification document</w:t>
             </w:r>
@@ -1141,32 +1187,34 @@
               <w:rPr>
                 <w:sz w:val="20"/>
                 <w:szCs w:val="20"/>
-              </w:rPr>
-              <w:t xml:space="preserve">In progress</w:t>
-            </w:r>
-          </w:p>
-        </w:tc>
-        <w:tc>
-          <w:tcPr>
-            <w:tcBorders>
-              <w:bottom w:color="000000" w:space="0" w:sz="6" w:val="single"/>
-              <w:right w:color="000000" w:space="0" w:sz="6" w:val="single"/>
-            </w:tcBorders>
-            <w:tcMar>
-              <w:top w:w="40.0" w:type="dxa"/>
-              <w:left w:w="40.0" w:type="dxa"/>
-              <w:bottom w:w="40.0" w:type="dxa"/>
-              <w:right w:w="40.0" w:type="dxa"/>
-            </w:tcMar>
-          </w:tcPr>
-          <w:p>
-            <w:pPr>
-              <w:contextualSpacing w:val="0"/>
-            </w:pPr>
-            <w:r>
-              <w:rPr>
-                <w:sz w:val="20"/>
-                <w:szCs w:val="20"/>
+                <w:rtl w:val="0"/>
+              </w:rPr>
+              <w:t xml:space="preserve">Working</w:t>
+            </w:r>
+          </w:p>
+        </w:tc>
+        <w:tc>
+          <w:tcPr>
+            <w:tcBorders>
+              <w:bottom w:color="000000" w:space="0" w:sz="6" w:val="single"/>
+              <w:right w:color="000000" w:space="0" w:sz="6" w:val="single"/>
+            </w:tcBorders>
+            <w:tcMar>
+              <w:top w:w="40.0" w:type="dxa"/>
+              <w:left w:w="40.0" w:type="dxa"/>
+              <w:bottom w:w="40.0" w:type="dxa"/>
+              <w:right w:w="40.0" w:type="dxa"/>
+            </w:tcMar>
+          </w:tcPr>
+          <w:p>
+            <w:pPr>
+              <w:contextualSpacing w:val="0"/>
+            </w:pPr>
+            <w:r>
+              <w:rPr>
+                <w:sz w:val="20"/>
+                <w:szCs w:val="20"/>
+                <w:rtl w:val="0"/>
               </w:rPr>
               <w:t xml:space="preserve">Apr 16</w:t>
             </w:r>
@@ -1193,6 +1241,7 @@
               <w:rPr>
                 <w:sz w:val="20"/>
                 <w:szCs w:val="20"/>
+                <w:rtl w:val="0"/>
               </w:rPr>
               <w:t xml:space="preserve">May 13</w:t>
             </w:r>
@@ -1219,6 +1268,7 @@
               <w:rPr>
                 <w:sz w:val="20"/>
                 <w:szCs w:val="20"/>
+                <w:rtl w:val="0"/>
               </w:rPr>
               <w:t xml:space="preserve">May 13</w:t>
             </w:r>
@@ -1245,6 +1295,7 @@
               <w:rPr>
                 <w:sz w:val="20"/>
                 <w:szCs w:val="20"/>
+                <w:rtl w:val="0"/>
               </w:rPr>
               <w:t xml:space="preserve">Jun 15</w:t>
             </w:r>
@@ -1271,8 +1322,9 @@
               <w:rPr>
                 <w:sz w:val="20"/>
                 <w:szCs w:val="20"/>
-              </w:rPr>
-              <w:t xml:space="preserve">Jun 15</w:t>
+                <w:rtl w:val="0"/>
+              </w:rPr>
+              <w:t xml:space="preserve">Jun 22</w:t>
             </w:r>
           </w:p>
         </w:tc>
@@ -1295,31 +1347,34 @@
               <w:contextualSpacing w:val="0"/>
             </w:pPr>
             <w:r>
-              <w:rPr/>
-            </w:r>
-          </w:p>
-        </w:tc>
-        <w:tc>
-          <w:tcPr>
-            <w:tcBorders>
-              <w:bottom w:color="000000" w:space="0" w:sz="6" w:val="single"/>
-              <w:right w:color="000000" w:space="0" w:sz="6" w:val="single"/>
-            </w:tcBorders>
-            <w:tcMar>
-              <w:top w:w="40.0" w:type="dxa"/>
-              <w:left w:w="40.0" w:type="dxa"/>
-              <w:bottom w:w="40.0" w:type="dxa"/>
-              <w:right w:w="40.0" w:type="dxa"/>
-            </w:tcMar>
-          </w:tcPr>
-          <w:p>
-            <w:pPr>
-              <w:contextualSpacing w:val="0"/>
-            </w:pPr>
-            <w:r>
-              <w:rPr>
-                <w:sz w:val="20"/>
-                <w:szCs w:val="20"/>
+              <w:rPr>
+                <w:rtl w:val="0"/>
+              </w:rPr>
+            </w:r>
+          </w:p>
+        </w:tc>
+        <w:tc>
+          <w:tcPr>
+            <w:tcBorders>
+              <w:bottom w:color="000000" w:space="0" w:sz="6" w:val="single"/>
+              <w:right w:color="000000" w:space="0" w:sz="6" w:val="single"/>
+            </w:tcBorders>
+            <w:tcMar>
+              <w:top w:w="40.0" w:type="dxa"/>
+              <w:left w:w="40.0" w:type="dxa"/>
+              <w:bottom w:w="40.0" w:type="dxa"/>
+              <w:right w:w="40.0" w:type="dxa"/>
+            </w:tcMar>
+          </w:tcPr>
+          <w:p>
+            <w:pPr>
+              <w:contextualSpacing w:val="0"/>
+            </w:pPr>
+            <w:r>
+              <w:rPr>
+                <w:sz w:val="20"/>
+                <w:szCs w:val="20"/>
+                <w:rtl w:val="0"/>
               </w:rPr>
               <w:t xml:space="preserve">31</w:t>
             </w:r>
@@ -1346,34 +1401,36 @@
               <w:rPr>
                 <w:sz w:val="20"/>
                 <w:szCs w:val="20"/>
-              </w:rPr>
-              <w:t xml:space="preserve">not</w:t>
-            </w:r>
-          </w:p>
-        </w:tc>
-        <w:tc>
-          <w:tcPr>
-            <w:tcBorders>
-              <w:bottom w:color="000000" w:space="0" w:sz="6" w:val="single"/>
-              <w:right w:color="000000" w:space="0" w:sz="6" w:val="single"/>
-            </w:tcBorders>
-            <w:tcMar>
-              <w:top w:w="40.0" w:type="dxa"/>
-              <w:left w:w="40.0" w:type="dxa"/>
-              <w:bottom w:w="40.0" w:type="dxa"/>
-              <w:right w:w="40.0" w:type="dxa"/>
-            </w:tcMar>
-          </w:tcPr>
-          <w:p>
-            <w:pPr>
-              <w:contextualSpacing w:val="0"/>
-            </w:pPr>
-            <w:r>
-              <w:rPr>
-                <w:sz w:val="20"/>
-                <w:szCs w:val="20"/>
-              </w:rPr>
-              <w:t xml:space="preserve">29</w:t>
+                <w:rtl w:val="0"/>
+              </w:rPr>
+              <w:t xml:space="preserve">33</w:t>
+            </w:r>
+          </w:p>
+        </w:tc>
+        <w:tc>
+          <w:tcPr>
+            <w:tcBorders>
+              <w:bottom w:color="000000" w:space="0" w:sz="6" w:val="single"/>
+              <w:right w:color="000000" w:space="0" w:sz="6" w:val="single"/>
+            </w:tcBorders>
+            <w:tcMar>
+              <w:top w:w="40.0" w:type="dxa"/>
+              <w:left w:w="40.0" w:type="dxa"/>
+              <w:bottom w:w="40.0" w:type="dxa"/>
+              <w:right w:w="40.0" w:type="dxa"/>
+            </w:tcMar>
+          </w:tcPr>
+          <w:p>
+            <w:pPr>
+              <w:contextualSpacing w:val="0"/>
+            </w:pPr>
+            <w:r>
+              <w:rPr>
+                <w:sz w:val="20"/>
+                <w:szCs w:val="20"/>
+                <w:rtl w:val="0"/>
+              </w:rPr>
+              <w:t xml:space="preserve">31</w:t>
             </w:r>
           </w:p>
         </w:tc>
@@ -1401,6 +1458,7 @@
               <w:rPr>
                 <w:sz w:val="20"/>
                 <w:szCs w:val="20"/>
+                <w:rtl w:val="0"/>
               </w:rPr>
               <w:t xml:space="preserve">4. Design</w:t>
             </w:r>
@@ -1412,52 +1470,49 @@
               <w:bottom w:color="000000" w:space="0" w:sz="6" w:val="single"/>
               <w:right w:color="000000" w:space="0" w:sz="6" w:val="single"/>
             </w:tcBorders>
-            <w:shd w:fill="fce8b2"/>
-            <w:tcMar>
-              <w:top w:w="40.0" w:type="dxa"/>
-              <w:left w:w="40.0" w:type="dxa"/>
-              <w:bottom w:w="40.0" w:type="dxa"/>
-              <w:right w:w="40.0" w:type="dxa"/>
-            </w:tcMar>
-          </w:tcPr>
-          <w:p>
-            <w:pPr>
-              <w:contextualSpacing w:val="0"/>
-            </w:pPr>
-            <w:r>
-              <w:rPr>
-                <w:sz w:val="20"/>
-                <w:szCs w:val="20"/>
-                <w:shd w:fill="fce8b2" w:val="clear"/>
-              </w:rPr>
-              <w:t xml:space="preserve">Not started</w:t>
-            </w:r>
-            <w:r>
-              <w:rPr/>
-            </w:r>
-          </w:p>
-        </w:tc>
-        <w:tc>
-          <w:tcPr>
-            <w:tcBorders>
-              <w:bottom w:color="000000" w:space="0" w:sz="6" w:val="single"/>
-              <w:right w:color="000000" w:space="0" w:sz="6" w:val="single"/>
-            </w:tcBorders>
-            <w:tcMar>
-              <w:top w:w="40.0" w:type="dxa"/>
-              <w:left w:w="40.0" w:type="dxa"/>
-              <w:bottom w:w="40.0" w:type="dxa"/>
-              <w:right w:w="40.0" w:type="dxa"/>
-            </w:tcMar>
-          </w:tcPr>
-          <w:p>
-            <w:pPr>
-              <w:contextualSpacing w:val="0"/>
-            </w:pPr>
-            <w:r>
-              <w:rPr>
-                <w:sz w:val="20"/>
-                <w:szCs w:val="20"/>
+            <w:tcMar>
+              <w:top w:w="40.0" w:type="dxa"/>
+              <w:left w:w="40.0" w:type="dxa"/>
+              <w:bottom w:w="40.0" w:type="dxa"/>
+              <w:right w:w="40.0" w:type="dxa"/>
+            </w:tcMar>
+          </w:tcPr>
+          <w:p>
+            <w:pPr>
+              <w:contextualSpacing w:val="0"/>
+            </w:pPr>
+            <w:r>
+              <w:rPr>
+                <w:sz w:val="20"/>
+                <w:szCs w:val="20"/>
+                <w:rtl w:val="0"/>
+              </w:rPr>
+              <w:t xml:space="preserve">Started</w:t>
+            </w:r>
+          </w:p>
+        </w:tc>
+        <w:tc>
+          <w:tcPr>
+            <w:tcBorders>
+              <w:bottom w:color="000000" w:space="0" w:sz="6" w:val="single"/>
+              <w:right w:color="000000" w:space="0" w:sz="6" w:val="single"/>
+            </w:tcBorders>
+            <w:tcMar>
+              <w:top w:w="40.0" w:type="dxa"/>
+              <w:left w:w="40.0" w:type="dxa"/>
+              <w:bottom w:w="40.0" w:type="dxa"/>
+              <w:right w:w="40.0" w:type="dxa"/>
+            </w:tcMar>
+          </w:tcPr>
+          <w:p>
+            <w:pPr>
+              <w:contextualSpacing w:val="0"/>
+            </w:pPr>
+            <w:r>
+              <w:rPr>
+                <w:sz w:val="20"/>
+                <w:szCs w:val="20"/>
+                <w:rtl w:val="0"/>
               </w:rPr>
               <w:t xml:space="preserve">Jun 16</w:t>
             </w:r>
@@ -1484,6 +1539,7 @@
               <w:rPr>
                 <w:sz w:val="20"/>
                 <w:szCs w:val="20"/>
+                <w:rtl w:val="0"/>
               </w:rPr>
               <w:t xml:space="preserve">Jun 3</w:t>
             </w:r>
@@ -1501,6 +1557,87 @@
               <w:bottom w:w="40.0" w:type="dxa"/>
               <w:right w:w="40.0" w:type="dxa"/>
             </w:tcMar>
+          </w:tcPr>
+          <w:p>
+            <w:pPr>
+              <w:contextualSpacing w:val="0"/>
+            </w:pPr>
+            <w:r>
+              <w:rPr>
+                <w:sz w:val="20"/>
+                <w:szCs w:val="20"/>
+                <w:rtl w:val="0"/>
+              </w:rPr>
+              <w:t xml:space="preserve">Jun 13</w:t>
+            </w:r>
+          </w:p>
+        </w:tc>
+        <w:tc>
+          <w:tcPr>
+            <w:tcBorders>
+              <w:bottom w:color="000000" w:space="0" w:sz="6" w:val="single"/>
+              <w:right w:color="000000" w:space="0" w:sz="6" w:val="single"/>
+            </w:tcBorders>
+            <w:tcMar>
+              <w:top w:w="40.0" w:type="dxa"/>
+              <w:left w:w="40.0" w:type="dxa"/>
+              <w:bottom w:w="40.0" w:type="dxa"/>
+              <w:right w:w="40.0" w:type="dxa"/>
+            </w:tcMar>
+          </w:tcPr>
+          <w:p>
+            <w:pPr>
+              <w:contextualSpacing w:val="0"/>
+            </w:pPr>
+            <w:r>
+              <w:rPr>
+                <w:sz w:val="20"/>
+                <w:szCs w:val="20"/>
+                <w:rtl w:val="0"/>
+              </w:rPr>
+              <w:t xml:space="preserve">Jul 16</w:t>
+            </w:r>
+          </w:p>
+        </w:tc>
+        <w:tc>
+          <w:tcPr>
+            <w:tcBorders>
+              <w:bottom w:color="000000" w:space="0" w:sz="6" w:val="single"/>
+              <w:right w:color="000000" w:space="0" w:sz="6" w:val="single"/>
+            </w:tcBorders>
+            <w:tcMar>
+              <w:top w:w="40.0" w:type="dxa"/>
+              <w:left w:w="40.0" w:type="dxa"/>
+              <w:bottom w:w="40.0" w:type="dxa"/>
+              <w:right w:w="40.0" w:type="dxa"/>
+            </w:tcMar>
+          </w:tcPr>
+          <w:p>
+            <w:pPr>
+              <w:contextualSpacing w:val="0"/>
+            </w:pPr>
+            <w:r>
+              <w:rPr>
+                <w:sz w:val="20"/>
+                <w:szCs w:val="20"/>
+                <w:rtl w:val="0"/>
+              </w:rPr>
+              <w:t xml:space="preserve">not</w:t>
+            </w:r>
+          </w:p>
+        </w:tc>
+        <w:tc>
+          <w:tcPr>
+            <w:tcBorders>
+              <w:bottom w:color="000000" w:space="0" w:sz="6" w:val="single"/>
+              <w:right w:color="000000" w:space="0" w:sz="6" w:val="single"/>
+            </w:tcBorders>
+            <w:tcMar>
+              <w:top w:w="40.0" w:type="dxa"/>
+              <w:left w:w="40.0" w:type="dxa"/>
+              <w:bottom w:w="40.0" w:type="dxa"/>
+              <w:right w:w="40.0" w:type="dxa"/>
+            </w:tcMar>
             <w:vAlign w:val="bottom"/>
           </w:tcPr>
           <w:p>
@@ -1508,57 +1645,61 @@
               <w:contextualSpacing w:val="0"/>
             </w:pPr>
             <w:r>
-              <w:rPr/>
-            </w:r>
-          </w:p>
-        </w:tc>
-        <w:tc>
-          <w:tcPr>
-            <w:tcBorders>
-              <w:bottom w:color="000000" w:space="0" w:sz="6" w:val="single"/>
-              <w:right w:color="000000" w:space="0" w:sz="6" w:val="single"/>
-            </w:tcBorders>
-            <w:tcMar>
-              <w:top w:w="40.0" w:type="dxa"/>
-              <w:left w:w="40.0" w:type="dxa"/>
-              <w:bottom w:w="40.0" w:type="dxa"/>
-              <w:right w:w="40.0" w:type="dxa"/>
-            </w:tcMar>
-          </w:tcPr>
-          <w:p>
-            <w:pPr>
-              <w:contextualSpacing w:val="0"/>
-            </w:pPr>
-            <w:r>
-              <w:rPr>
-                <w:sz w:val="20"/>
-                <w:szCs w:val="20"/>
-              </w:rPr>
-              <w:t xml:space="preserve">Jul 16</w:t>
-            </w:r>
-          </w:p>
-        </w:tc>
-        <w:tc>
-          <w:tcPr>
-            <w:tcBorders>
-              <w:bottom w:color="000000" w:space="0" w:sz="6" w:val="single"/>
-              <w:right w:color="000000" w:space="0" w:sz="6" w:val="single"/>
-            </w:tcBorders>
-            <w:tcMar>
-              <w:top w:w="40.0" w:type="dxa"/>
-              <w:left w:w="40.0" w:type="dxa"/>
-              <w:bottom w:w="40.0" w:type="dxa"/>
-              <w:right w:w="40.0" w:type="dxa"/>
-            </w:tcMar>
-          </w:tcPr>
-          <w:p>
-            <w:pPr>
-              <w:contextualSpacing w:val="0"/>
-            </w:pPr>
-            <w:r>
-              <w:rPr>
-                <w:sz w:val="20"/>
-                <w:szCs w:val="20"/>
+              <w:rPr>
+                <w:rtl w:val="0"/>
+              </w:rPr>
+            </w:r>
+          </w:p>
+        </w:tc>
+        <w:tc>
+          <w:tcPr>
+            <w:tcBorders>
+              <w:bottom w:color="000000" w:space="0" w:sz="6" w:val="single"/>
+              <w:right w:color="000000" w:space="0" w:sz="6" w:val="single"/>
+            </w:tcBorders>
+            <w:tcMar>
+              <w:top w:w="40.0" w:type="dxa"/>
+              <w:left w:w="40.0" w:type="dxa"/>
+              <w:bottom w:w="40.0" w:type="dxa"/>
+              <w:right w:w="40.0" w:type="dxa"/>
+            </w:tcMar>
+          </w:tcPr>
+          <w:p>
+            <w:pPr>
+              <w:contextualSpacing w:val="0"/>
+            </w:pPr>
+            <w:r>
+              <w:rPr>
+                <w:sz w:val="20"/>
+                <w:szCs w:val="20"/>
+                <w:rtl w:val="0"/>
+              </w:rPr>
+              <w:t xml:space="preserve">39</w:t>
+            </w:r>
+          </w:p>
+        </w:tc>
+        <w:tc>
+          <w:tcPr>
+            <w:tcBorders>
+              <w:bottom w:color="000000" w:space="0" w:sz="6" w:val="single"/>
+              <w:right w:color="000000" w:space="0" w:sz="6" w:val="single"/>
+            </w:tcBorders>
+            <w:tcMar>
+              <w:top w:w="40.0" w:type="dxa"/>
+              <w:left w:w="40.0" w:type="dxa"/>
+              <w:bottom w:w="40.0" w:type="dxa"/>
+              <w:right w:w="40.0" w:type="dxa"/>
+            </w:tcMar>
+          </w:tcPr>
+          <w:p>
+            <w:pPr>
+              <w:contextualSpacing w:val="0"/>
+            </w:pPr>
+            <w:r>
+              <w:rPr>
+                <w:sz w:val="20"/>
+                <w:szCs w:val="20"/>
+                <w:rtl w:val="0"/>
               </w:rPr>
               <w:t xml:space="preserve">not</w:t>
             </w:r>
@@ -1583,82 +1724,9 @@
               <w:contextualSpacing w:val="0"/>
             </w:pPr>
             <w:r>
-              <w:rPr/>
-            </w:r>
-          </w:p>
-        </w:tc>
-        <w:tc>
-          <w:tcPr>
-            <w:tcBorders>
-              <w:bottom w:color="000000" w:space="0" w:sz="6" w:val="single"/>
-              <w:right w:color="000000" w:space="0" w:sz="6" w:val="single"/>
-            </w:tcBorders>
-            <w:tcMar>
-              <w:top w:w="40.0" w:type="dxa"/>
-              <w:left w:w="40.0" w:type="dxa"/>
-              <w:bottom w:w="40.0" w:type="dxa"/>
-              <w:right w:w="40.0" w:type="dxa"/>
-            </w:tcMar>
-          </w:tcPr>
-          <w:p>
-            <w:pPr>
-              <w:contextualSpacing w:val="0"/>
-            </w:pPr>
-            <w:r>
-              <w:rPr>
-                <w:sz w:val="20"/>
-                <w:szCs w:val="20"/>
-              </w:rPr>
-              <w:t xml:space="preserve">39</w:t>
-            </w:r>
-          </w:p>
-        </w:tc>
-        <w:tc>
-          <w:tcPr>
-            <w:tcBorders>
-              <w:bottom w:color="000000" w:space="0" w:sz="6" w:val="single"/>
-              <w:right w:color="000000" w:space="0" w:sz="6" w:val="single"/>
-            </w:tcBorders>
-            <w:tcMar>
-              <w:top w:w="40.0" w:type="dxa"/>
-              <w:left w:w="40.0" w:type="dxa"/>
-              <w:bottom w:w="40.0" w:type="dxa"/>
-              <w:right w:w="40.0" w:type="dxa"/>
-            </w:tcMar>
-          </w:tcPr>
-          <w:p>
-            <w:pPr>
-              <w:contextualSpacing w:val="0"/>
-            </w:pPr>
-            <w:r>
-              <w:rPr>
-                <w:sz w:val="20"/>
-                <w:szCs w:val="20"/>
-              </w:rPr>
-              <w:t xml:space="preserve">not</w:t>
-            </w:r>
-          </w:p>
-        </w:tc>
-        <w:tc>
-          <w:tcPr>
-            <w:tcBorders>
-              <w:bottom w:color="000000" w:space="0" w:sz="6" w:val="single"/>
-              <w:right w:color="000000" w:space="0" w:sz="6" w:val="single"/>
-            </w:tcBorders>
-            <w:tcMar>
-              <w:top w:w="40.0" w:type="dxa"/>
-              <w:left w:w="40.0" w:type="dxa"/>
-              <w:bottom w:w="40.0" w:type="dxa"/>
-              <w:right w:w="40.0" w:type="dxa"/>
-            </w:tcMar>
-            <w:vAlign w:val="bottom"/>
-          </w:tcPr>
-          <w:p>
-            <w:pPr>
-              <w:contextualSpacing w:val="0"/>
-            </w:pPr>
-            <w:r>
-              <w:rPr/>
+              <w:rPr>
+                <w:rtl w:val="0"/>
+              </w:rPr>
             </w:r>
           </w:p>
         </w:tc>
@@ -1686,6 +1754,7 @@
               <w:rPr>
                 <w:sz w:val="20"/>
                 <w:szCs w:val="20"/>
+                <w:rtl w:val="0"/>
               </w:rPr>
               <w:t xml:space="preserve">5. Writing behavior driven tests.</w:t>
             </w:r>
@@ -1714,35 +1783,39 @@
                 <w:sz w:val="20"/>
                 <w:szCs w:val="20"/>
                 <w:shd w:fill="fce8b2" w:val="clear"/>
+                <w:rtl w:val="0"/>
               </w:rPr>
               <w:t xml:space="preserve">Not started</w:t>
             </w:r>
             <w:r>
-              <w:rPr/>
-            </w:r>
-          </w:p>
-        </w:tc>
-        <w:tc>
-          <w:tcPr>
-            <w:tcBorders>
-              <w:bottom w:color="000000" w:space="0" w:sz="6" w:val="single"/>
-              <w:right w:color="000000" w:space="0" w:sz="6" w:val="single"/>
-            </w:tcBorders>
-            <w:tcMar>
-              <w:top w:w="40.0" w:type="dxa"/>
-              <w:left w:w="40.0" w:type="dxa"/>
-              <w:bottom w:w="40.0" w:type="dxa"/>
-              <w:right w:w="40.0" w:type="dxa"/>
-            </w:tcMar>
-          </w:tcPr>
-          <w:p>
-            <w:pPr>
-              <w:contextualSpacing w:val="0"/>
-            </w:pPr>
-            <w:r>
-              <w:rPr>
-                <w:sz w:val="20"/>
-                <w:szCs w:val="20"/>
+              <w:rPr>
+                <w:rtl w:val="0"/>
+              </w:rPr>
+            </w:r>
+          </w:p>
+        </w:tc>
+        <w:tc>
+          <w:tcPr>
+            <w:tcBorders>
+              <w:bottom w:color="000000" w:space="0" w:sz="6" w:val="single"/>
+              <w:right w:color="000000" w:space="0" w:sz="6" w:val="single"/>
+            </w:tcBorders>
+            <w:tcMar>
+              <w:top w:w="40.0" w:type="dxa"/>
+              <w:left w:w="40.0" w:type="dxa"/>
+              <w:bottom w:w="40.0" w:type="dxa"/>
+              <w:right w:w="40.0" w:type="dxa"/>
+            </w:tcMar>
+          </w:tcPr>
+          <w:p>
+            <w:pPr>
+              <w:contextualSpacing w:val="0"/>
+            </w:pPr>
+            <w:r>
+              <w:rPr>
+                <w:sz w:val="20"/>
+                <w:szCs w:val="20"/>
+                <w:rtl w:val="0"/>
               </w:rPr>
               <w:t xml:space="preserve">Jul 17</w:t>
             </w:r>
@@ -1769,6 +1842,7 @@
               <w:rPr>
                 <w:sz w:val="20"/>
                 <w:szCs w:val="20"/>
+                <w:rtl w:val="0"/>
               </w:rPr>
               <w:t xml:space="preserve">not</w:t>
             </w:r>
@@ -1793,31 +1867,34 @@
               <w:contextualSpacing w:val="0"/>
             </w:pPr>
             <w:r>
-              <w:rPr/>
-            </w:r>
-          </w:p>
-        </w:tc>
-        <w:tc>
-          <w:tcPr>
-            <w:tcBorders>
-              <w:bottom w:color="000000" w:space="0" w:sz="6" w:val="single"/>
-              <w:right w:color="000000" w:space="0" w:sz="6" w:val="single"/>
-            </w:tcBorders>
-            <w:tcMar>
-              <w:top w:w="40.0" w:type="dxa"/>
-              <w:left w:w="40.0" w:type="dxa"/>
-              <w:bottom w:w="40.0" w:type="dxa"/>
-              <w:right w:w="40.0" w:type="dxa"/>
-            </w:tcMar>
-          </w:tcPr>
-          <w:p>
-            <w:pPr>
-              <w:contextualSpacing w:val="0"/>
-            </w:pPr>
-            <w:r>
-              <w:rPr>
-                <w:sz w:val="20"/>
-                <w:szCs w:val="20"/>
+              <w:rPr>
+                <w:rtl w:val="0"/>
+              </w:rPr>
+            </w:r>
+          </w:p>
+        </w:tc>
+        <w:tc>
+          <w:tcPr>
+            <w:tcBorders>
+              <w:bottom w:color="000000" w:space="0" w:sz="6" w:val="single"/>
+              <w:right w:color="000000" w:space="0" w:sz="6" w:val="single"/>
+            </w:tcBorders>
+            <w:tcMar>
+              <w:top w:w="40.0" w:type="dxa"/>
+              <w:left w:w="40.0" w:type="dxa"/>
+              <w:bottom w:w="40.0" w:type="dxa"/>
+              <w:right w:w="40.0" w:type="dxa"/>
+            </w:tcMar>
+          </w:tcPr>
+          <w:p>
+            <w:pPr>
+              <w:contextualSpacing w:val="0"/>
+            </w:pPr>
+            <w:r>
+              <w:rPr>
+                <w:sz w:val="20"/>
+                <w:szCs w:val="20"/>
+                <w:rtl w:val="0"/>
               </w:rPr>
               <w:t xml:space="preserve">Apr 24</w:t>
             </w:r>
@@ -1844,6 +1921,7 @@
               <w:rPr>
                 <w:sz w:val="20"/>
                 <w:szCs w:val="20"/>
+                <w:rtl w:val="0"/>
               </w:rPr>
               <w:t xml:space="preserve">not</w:t>
             </w:r>
@@ -1868,31 +1946,34 @@
               <w:contextualSpacing w:val="0"/>
             </w:pPr>
             <w:r>
-              <w:rPr/>
-            </w:r>
-          </w:p>
-        </w:tc>
-        <w:tc>
-          <w:tcPr>
-            <w:tcBorders>
-              <w:bottom w:color="000000" w:space="0" w:sz="6" w:val="single"/>
-              <w:right w:color="000000" w:space="0" w:sz="6" w:val="single"/>
-            </w:tcBorders>
-            <w:tcMar>
-              <w:top w:w="40.0" w:type="dxa"/>
-              <w:left w:w="40.0" w:type="dxa"/>
-              <w:bottom w:w="40.0" w:type="dxa"/>
-              <w:right w:w="40.0" w:type="dxa"/>
-            </w:tcMar>
-          </w:tcPr>
-          <w:p>
-            <w:pPr>
-              <w:contextualSpacing w:val="0"/>
-            </w:pPr>
-            <w:r>
-              <w:rPr>
-                <w:sz w:val="20"/>
-                <w:szCs w:val="20"/>
+              <w:rPr>
+                <w:rtl w:val="0"/>
+              </w:rPr>
+            </w:r>
+          </w:p>
+        </w:tc>
+        <w:tc>
+          <w:tcPr>
+            <w:tcBorders>
+              <w:bottom w:color="000000" w:space="0" w:sz="6" w:val="single"/>
+              <w:right w:color="000000" w:space="0" w:sz="6" w:val="single"/>
+            </w:tcBorders>
+            <w:tcMar>
+              <w:top w:w="40.0" w:type="dxa"/>
+              <w:left w:w="40.0" w:type="dxa"/>
+              <w:bottom w:w="40.0" w:type="dxa"/>
+              <w:right w:w="40.0" w:type="dxa"/>
+            </w:tcMar>
+          </w:tcPr>
+          <w:p>
+            <w:pPr>
+              <w:contextualSpacing w:val="0"/>
+            </w:pPr>
+            <w:r>
+              <w:rPr>
+                <w:sz w:val="20"/>
+                <w:szCs w:val="20"/>
+                <w:rtl w:val="0"/>
               </w:rPr>
               <w:t xml:space="preserve">16</w:t>
             </w:r>
@@ -1919,6 +2000,7 @@
               <w:rPr>
                 <w:sz w:val="20"/>
                 <w:szCs w:val="20"/>
+                <w:rtl w:val="0"/>
               </w:rPr>
               <w:t xml:space="preserve">not</w:t>
             </w:r>
@@ -1943,7 +2025,9 @@
               <w:contextualSpacing w:val="0"/>
             </w:pPr>
             <w:r>
-              <w:rPr/>
+              <w:rPr>
+                <w:rtl w:val="0"/>
+              </w:rPr>
             </w:r>
           </w:p>
         </w:tc>
@@ -1971,6 +2055,7 @@
               <w:rPr>
                 <w:sz w:val="20"/>
                 <w:szCs w:val="20"/>
+                <w:rtl w:val="0"/>
               </w:rPr>
               <w:t xml:space="preserve">6. Writing the code</w:t>
             </w:r>
@@ -1999,35 +2084,39 @@
                 <w:sz w:val="20"/>
                 <w:szCs w:val="20"/>
                 <w:shd w:fill="fce8b2" w:val="clear"/>
+                <w:rtl w:val="0"/>
               </w:rPr>
               <w:t xml:space="preserve">Not started</w:t>
             </w:r>
             <w:r>
-              <w:rPr/>
-            </w:r>
-          </w:p>
-        </w:tc>
-        <w:tc>
-          <w:tcPr>
-            <w:tcBorders>
-              <w:bottom w:color="000000" w:space="0" w:sz="6" w:val="single"/>
-              <w:right w:color="000000" w:space="0" w:sz="6" w:val="single"/>
-            </w:tcBorders>
-            <w:tcMar>
-              <w:top w:w="40.0" w:type="dxa"/>
-              <w:left w:w="40.0" w:type="dxa"/>
-              <w:bottom w:w="40.0" w:type="dxa"/>
-              <w:right w:w="40.0" w:type="dxa"/>
-            </w:tcMar>
-          </w:tcPr>
-          <w:p>
-            <w:pPr>
-              <w:contextualSpacing w:val="0"/>
-            </w:pPr>
-            <w:r>
-              <w:rPr>
-                <w:sz w:val="20"/>
-                <w:szCs w:val="20"/>
+              <w:rPr>
+                <w:rtl w:val="0"/>
+              </w:rPr>
+            </w:r>
+          </w:p>
+        </w:tc>
+        <w:tc>
+          <w:tcPr>
+            <w:tcBorders>
+              <w:bottom w:color="000000" w:space="0" w:sz="6" w:val="single"/>
+              <w:right w:color="000000" w:space="0" w:sz="6" w:val="single"/>
+            </w:tcBorders>
+            <w:tcMar>
+              <w:top w:w="40.0" w:type="dxa"/>
+              <w:left w:w="40.0" w:type="dxa"/>
+              <w:bottom w:w="40.0" w:type="dxa"/>
+              <w:right w:w="40.0" w:type="dxa"/>
+            </w:tcMar>
+          </w:tcPr>
+          <w:p>
+            <w:pPr>
+              <w:contextualSpacing w:val="0"/>
+            </w:pPr>
+            <w:r>
+              <w:rPr>
+                <w:sz w:val="20"/>
+                <w:szCs w:val="20"/>
+                <w:rtl w:val="0"/>
               </w:rPr>
               <w:t xml:space="preserve">Aug 1</w:t>
             </w:r>
@@ -2054,6 +2143,7 @@
               <w:rPr>
                 <w:sz w:val="20"/>
                 <w:szCs w:val="20"/>
+                <w:rtl w:val="0"/>
               </w:rPr>
               <w:t xml:space="preserve">not</w:t>
             </w:r>
@@ -2078,31 +2168,34 @@
               <w:contextualSpacing w:val="0"/>
             </w:pPr>
             <w:r>
-              <w:rPr/>
-            </w:r>
-          </w:p>
-        </w:tc>
-        <w:tc>
-          <w:tcPr>
-            <w:tcBorders>
-              <w:bottom w:color="000000" w:space="0" w:sz="6" w:val="single"/>
-              <w:right w:color="000000" w:space="0" w:sz="6" w:val="single"/>
-            </w:tcBorders>
-            <w:tcMar>
-              <w:top w:w="40.0" w:type="dxa"/>
-              <w:left w:w="40.0" w:type="dxa"/>
-              <w:bottom w:w="40.0" w:type="dxa"/>
-              <w:right w:w="40.0" w:type="dxa"/>
-            </w:tcMar>
-          </w:tcPr>
-          <w:p>
-            <w:pPr>
-              <w:contextualSpacing w:val="0"/>
-            </w:pPr>
-            <w:r>
-              <w:rPr>
-                <w:sz w:val="20"/>
-                <w:szCs w:val="20"/>
+              <w:rPr>
+                <w:rtl w:val="0"/>
+              </w:rPr>
+            </w:r>
+          </w:p>
+        </w:tc>
+        <w:tc>
+          <w:tcPr>
+            <w:tcBorders>
+              <w:bottom w:color="000000" w:space="0" w:sz="6" w:val="single"/>
+              <w:right w:color="000000" w:space="0" w:sz="6" w:val="single"/>
+            </w:tcBorders>
+            <w:tcMar>
+              <w:top w:w="40.0" w:type="dxa"/>
+              <w:left w:w="40.0" w:type="dxa"/>
+              <w:bottom w:w="40.0" w:type="dxa"/>
+              <w:right w:w="40.0" w:type="dxa"/>
+            </w:tcMar>
+          </w:tcPr>
+          <w:p>
+            <w:pPr>
+              <w:contextualSpacing w:val="0"/>
+            </w:pPr>
+            <w:r>
+              <w:rPr>
+                <w:sz w:val="20"/>
+                <w:szCs w:val="20"/>
+                <w:rtl w:val="0"/>
               </w:rPr>
               <w:t xml:space="preserve">Sep 12</w:t>
             </w:r>
@@ -2129,6 +2222,7 @@
               <w:rPr>
                 <w:sz w:val="20"/>
                 <w:szCs w:val="20"/>
+                <w:rtl w:val="0"/>
               </w:rPr>
               <w:t xml:space="preserve">not</w:t>
             </w:r>
@@ -2153,31 +2247,34 @@
               <w:contextualSpacing w:val="0"/>
             </w:pPr>
             <w:r>
-              <w:rPr/>
-            </w:r>
-          </w:p>
-        </w:tc>
-        <w:tc>
-          <w:tcPr>
-            <w:tcBorders>
-              <w:bottom w:color="000000" w:space="0" w:sz="6" w:val="single"/>
-              <w:right w:color="000000" w:space="0" w:sz="6" w:val="single"/>
-            </w:tcBorders>
-            <w:tcMar>
-              <w:top w:w="40.0" w:type="dxa"/>
-              <w:left w:w="40.0" w:type="dxa"/>
-              <w:bottom w:w="40.0" w:type="dxa"/>
-              <w:right w:w="40.0" w:type="dxa"/>
-            </w:tcMar>
-          </w:tcPr>
-          <w:p>
-            <w:pPr>
-              <w:contextualSpacing w:val="0"/>
-            </w:pPr>
-            <w:r>
-              <w:rPr>
-                <w:sz w:val="20"/>
-                <w:szCs w:val="20"/>
+              <w:rPr>
+                <w:rtl w:val="0"/>
+              </w:rPr>
+            </w:r>
+          </w:p>
+        </w:tc>
+        <w:tc>
+          <w:tcPr>
+            <w:tcBorders>
+              <w:bottom w:color="000000" w:space="0" w:sz="6" w:val="single"/>
+              <w:right w:color="000000" w:space="0" w:sz="6" w:val="single"/>
+            </w:tcBorders>
+            <w:tcMar>
+              <w:top w:w="40.0" w:type="dxa"/>
+              <w:left w:w="40.0" w:type="dxa"/>
+              <w:bottom w:w="40.0" w:type="dxa"/>
+              <w:right w:w="40.0" w:type="dxa"/>
+            </w:tcMar>
+          </w:tcPr>
+          <w:p>
+            <w:pPr>
+              <w:contextualSpacing w:val="0"/>
+            </w:pPr>
+            <w:r>
+              <w:rPr>
+                <w:sz w:val="20"/>
+                <w:szCs w:val="20"/>
+                <w:rtl w:val="0"/>
               </w:rPr>
               <w:t xml:space="preserve">47</w:t>
             </w:r>
@@ -2204,6 +2301,7 @@
               <w:rPr>
                 <w:sz w:val="20"/>
                 <w:szCs w:val="20"/>
+                <w:rtl w:val="0"/>
               </w:rPr>
               <w:t xml:space="preserve">not</w:t>
             </w:r>
@@ -2228,7 +2326,9 @@
               <w:contextualSpacing w:val="0"/>
             </w:pPr>
             <w:r>
-              <w:rPr/>
+              <w:rPr>
+                <w:rtl w:val="0"/>
+              </w:rPr>
             </w:r>
           </w:p>
         </w:tc>
@@ -2254,7 +2354,9 @@
               <w:contextualSpacing w:val="0"/>
             </w:pPr>
             <w:r>
-              <w:rPr/>
+              <w:rPr>
+                <w:rtl w:val="0"/>
+              </w:rPr>
             </w:r>
           </w:p>
         </w:tc>
@@ -2277,7 +2379,9 @@
               <w:contextualSpacing w:val="0"/>
             </w:pPr>
             <w:r>
-              <w:rPr/>
+              <w:rPr>
+                <w:rtl w:val="0"/>
+              </w:rPr>
             </w:r>
           </w:p>
         </w:tc>
@@ -2300,7 +2404,9 @@
               <w:contextualSpacing w:val="0"/>
             </w:pPr>
             <w:r>
-              <w:rPr/>
+              <w:rPr>
+                <w:rtl w:val="0"/>
+              </w:rPr>
             </w:r>
           </w:p>
         </w:tc>
@@ -2323,7 +2429,9 @@
               <w:contextualSpacing w:val="0"/>
             </w:pPr>
             <w:r>
-              <w:rPr/>
+              <w:rPr>
+                <w:rtl w:val="0"/>
+              </w:rPr>
             </w:r>
           </w:p>
         </w:tc>
@@ -2346,7 +2454,9 @@
               <w:contextualSpacing w:val="0"/>
             </w:pPr>
             <w:r>
-              <w:rPr/>
+              <w:rPr>
+                <w:rtl w:val="0"/>
+              </w:rPr>
             </w:r>
           </w:p>
         </w:tc>
@@ -2369,7 +2479,9 @@
               <w:contextualSpacing w:val="0"/>
             </w:pPr>
             <w:r>
-              <w:rPr/>
+              <w:rPr>
+                <w:rtl w:val="0"/>
+              </w:rPr>
             </w:r>
           </w:p>
         </w:tc>
@@ -2392,7 +2504,9 @@
               <w:contextualSpacing w:val="0"/>
             </w:pPr>
             <w:r>
-              <w:rPr/>
+              <w:rPr>
+                <w:rtl w:val="0"/>
+              </w:rPr>
             </w:r>
           </w:p>
         </w:tc>
@@ -2415,7 +2529,9 @@
               <w:contextualSpacing w:val="0"/>
             </w:pPr>
             <w:r>
-              <w:rPr/>
+              <w:rPr>
+                <w:rtl w:val="0"/>
+              </w:rPr>
             </w:r>
           </w:p>
         </w:tc>
@@ -2438,7 +2554,9 @@
               <w:contextualSpacing w:val="0"/>
             </w:pPr>
             <w:r>
-              <w:rPr/>
+              <w:rPr>
+                <w:rtl w:val="0"/>
+              </w:rPr>
             </w:r>
           </w:p>
         </w:tc>
@@ -2461,7 +2579,9 @@
               <w:contextualSpacing w:val="0"/>
             </w:pPr>
             <w:r>
-              <w:rPr/>
+              <w:rPr>
+                <w:rtl w:val="0"/>
+              </w:rPr>
             </w:r>
           </w:p>
         </w:tc>
@@ -2484,7 +2604,9 @@
               <w:contextualSpacing w:val="0"/>
             </w:pPr>
             <w:r>
-              <w:rPr/>
+              <w:rPr>
+                <w:rtl w:val="0"/>
+              </w:rPr>
             </w:r>
           </w:p>
         </w:tc>
@@ -2513,11 +2635,14 @@
                 <w:b w:val="1"/>
                 <w:sz w:val="20"/>
                 <w:szCs w:val="20"/>
+                <w:rtl w:val="0"/>
               </w:rPr>
               <w:t xml:space="preserve">total hours</w:t>
             </w:r>
             <w:r>
-              <w:rPr/>
+              <w:rPr>
+                <w:rtl w:val="0"/>
+              </w:rPr>
             </w:r>
           </w:p>
         </w:tc>
@@ -2541,7 +2666,9 @@
               <w:contextualSpacing w:val="0"/>
             </w:pPr>
             <w:r>
-              <w:rPr/>
+              <w:rPr>
+                <w:rtl w:val="0"/>
+              </w:rPr>
             </w:r>
           </w:p>
         </w:tc>
@@ -2565,7 +2692,9 @@
               <w:contextualSpacing w:val="0"/>
             </w:pPr>
             <w:r>
-              <w:rPr/>
+              <w:rPr>
+                <w:rtl w:val="0"/>
+              </w:rPr>
             </w:r>
           </w:p>
         </w:tc>
@@ -2589,7 +2718,9 @@
               <w:contextualSpacing w:val="0"/>
             </w:pPr>
             <w:r>
-              <w:rPr/>
+              <w:rPr>
+                <w:rtl w:val="0"/>
+              </w:rPr>
             </w:r>
           </w:p>
         </w:tc>
@@ -2613,7 +2744,9 @@
               <w:contextualSpacing w:val="0"/>
             </w:pPr>
             <w:r>
-              <w:rPr/>
+              <w:rPr>
+                <w:rtl w:val="0"/>
+              </w:rPr>
             </w:r>
           </w:p>
         </w:tc>
@@ -2637,7 +2770,9 @@
               <w:contextualSpacing w:val="0"/>
             </w:pPr>
             <w:r>
-              <w:rPr/>
+              <w:rPr>
+                <w:rtl w:val="0"/>
+              </w:rPr>
             </w:r>
           </w:p>
         </w:tc>
@@ -2661,7 +2796,9 @@
               <w:contextualSpacing w:val="0"/>
             </w:pPr>
             <w:r>
-              <w:rPr/>
+              <w:rPr>
+                <w:rtl w:val="0"/>
+              </w:rPr>
             </w:r>
           </w:p>
         </w:tc>
@@ -2685,7 +2822,9 @@
               <w:contextualSpacing w:val="0"/>
             </w:pPr>
             <w:r>
-              <w:rPr/>
+              <w:rPr>
+                <w:rtl w:val="0"/>
+              </w:rPr>
             </w:r>
           </w:p>
         </w:tc>
@@ -2712,11 +2851,14 @@
                 <w:b w:val="1"/>
                 <w:sz w:val="20"/>
                 <w:szCs w:val="20"/>
+                <w:rtl w:val="0"/>
               </w:rPr>
               <w:t xml:space="preserve">157</w:t>
             </w:r>
             <w:r>
-              <w:rPr/>
+              <w:rPr>
+                <w:rtl w:val="0"/>
+              </w:rPr>
             </w:r>
           </w:p>
         </w:tc>
@@ -2743,11 +2885,14 @@
                 <w:b w:val="1"/>
                 <w:sz w:val="20"/>
                 <w:szCs w:val="20"/>
-              </w:rPr>
-              <w:t xml:space="preserve">10</w:t>
-            </w:r>
-            <w:r>
-              <w:rPr/>
+                <w:rtl w:val="0"/>
+              </w:rPr>
+              <w:t xml:space="preserve">43</w:t>
+            </w:r>
+            <w:r>
+              <w:rPr>
+                <w:rtl w:val="0"/>
+              </w:rPr>
             </w:r>
           </w:p>
         </w:tc>
@@ -2774,11 +2919,14 @@
                 <w:b w:val="1"/>
                 <w:sz w:val="20"/>
                 <w:szCs w:val="20"/>
-              </w:rPr>
-              <w:t xml:space="preserve">47</w:t>
-            </w:r>
-            <w:r>
-              <w:rPr/>
+                <w:rtl w:val="0"/>
+              </w:rPr>
+              <w:t xml:space="preserve">49</w:t>
+            </w:r>
+            <w:r>
+              <w:rPr>
+                <w:rtl w:val="0"/>
+              </w:rPr>
             </w:r>
           </w:p>
         </w:tc>
@@ -2802,12 +2950,12 @@
           <w:p>
             <w:pPr>
               <w:contextualSpacing w:val="0"/>
-              <w:jc w:val="right"/>
-            </w:pPr>
-            <w:r>
-              <w:rPr>
-                <w:sz w:val="20"/>
-                <w:szCs w:val="20"/>
+            </w:pPr>
+            <w:r>
+              <w:rPr>
+                <w:sz w:val="20"/>
+                <w:szCs w:val="20"/>
+                <w:rtl w:val="0"/>
               </w:rPr>
               <w:t xml:space="preserve">Accomplishments</w:t>
             </w:r>
@@ -2834,14 +2982,14 @@
           <w:p>
             <w:pPr>
               <w:contextualSpacing w:val="0"/>
-              <w:jc w:val="right"/>
-            </w:pPr>
-            <w:r>
-              <w:rPr>
-                <w:sz w:val="20"/>
-                <w:szCs w:val="20"/>
-              </w:rPr>
-              <w:t xml:space="preserve">Refactored my requirements document quite a bit.</w:t>
+            </w:pPr>
+            <w:r>
+              <w:rPr>
+                <w:sz w:val="20"/>
+                <w:szCs w:val="20"/>
+                <w:rtl w:val="0"/>
+              </w:rPr>
+              <w:t xml:space="preserve">Nothing this week, Had a family reunion</w:t>
             </w:r>
           </w:p>
         </w:tc>
@@ -2861,10 +3009,11 @@
           <w:p>
             <w:pPr>
               <w:contextualSpacing w:val="0"/>
-              <w:jc w:val="right"/>
-            </w:pPr>
-            <w:r>
-              <w:rPr/>
+            </w:pPr>
+            <w:r>
+              <w:rPr>
+                <w:rtl w:val="0"/>
+              </w:rPr>
             </w:r>
           </w:p>
         </w:tc>
@@ -2884,10 +3033,11 @@
           <w:p>
             <w:pPr>
               <w:contextualSpacing w:val="0"/>
-              <w:jc w:val="right"/>
-            </w:pPr>
-            <w:r>
-              <w:rPr/>
+            </w:pPr>
+            <w:r>
+              <w:rPr>
+                <w:rtl w:val="0"/>
+              </w:rPr>
             </w:r>
           </w:p>
         </w:tc>
@@ -2911,12 +3061,12 @@
           <w:p>
             <w:pPr>
               <w:contextualSpacing w:val="0"/>
-              <w:jc w:val="right"/>
-            </w:pPr>
-            <w:r>
-              <w:rPr>
-                <w:sz w:val="20"/>
-                <w:szCs w:val="20"/>
+            </w:pPr>
+            <w:r>
+              <w:rPr>
+                <w:sz w:val="20"/>
+                <w:szCs w:val="20"/>
+                <w:rtl w:val="0"/>
               </w:rPr>
               <w:t xml:space="preserve">Problems</w:t>
             </w:r>
@@ -2943,14 +3093,14 @@
           <w:p>
             <w:pPr>
               <w:contextualSpacing w:val="0"/>
-              <w:jc w:val="right"/>
-            </w:pPr>
-            <w:r>
-              <w:rPr>
-                <w:sz w:val="20"/>
-                <w:szCs w:val="20"/>
-              </w:rPr>
-              <w:t xml:space="preserve">- Didn't quite get through the whole requirements document.</w:t>
+            </w:pPr>
+            <w:r>
+              <w:rPr>
+                <w:sz w:val="20"/>
+                <w:szCs w:val="20"/>
+                <w:rtl w:val="0"/>
+              </w:rPr>
+              <w:t xml:space="preserve">None really just need more time</w:t>
             </w:r>
           </w:p>
         </w:tc>
@@ -2970,10 +3120,11 @@
           <w:p>
             <w:pPr>
               <w:contextualSpacing w:val="0"/>
-              <w:jc w:val="right"/>
-            </w:pPr>
-            <w:r>
-              <w:rPr/>
+            </w:pPr>
+            <w:r>
+              <w:rPr>
+                <w:rtl w:val="0"/>
+              </w:rPr>
             </w:r>
           </w:p>
         </w:tc>
@@ -2993,10 +3144,11 @@
           <w:p>
             <w:pPr>
               <w:contextualSpacing w:val="0"/>
-              <w:jc w:val="right"/>
-            </w:pPr>
-            <w:r>
-              <w:rPr/>
+            </w:pPr>
+            <w:r>
+              <w:rPr>
+                <w:rtl w:val="0"/>
+              </w:rPr>
             </w:r>
           </w:p>
         </w:tc>
@@ -3020,12 +3172,12 @@
           <w:p>
             <w:pPr>
               <w:contextualSpacing w:val="0"/>
-              <w:jc w:val="right"/>
-            </w:pPr>
-            <w:r>
-              <w:rPr>
-                <w:sz w:val="20"/>
-                <w:szCs w:val="20"/>
+            </w:pPr>
+            <w:r>
+              <w:rPr>
+                <w:sz w:val="20"/>
+                <w:szCs w:val="20"/>
+                <w:rtl w:val="0"/>
               </w:rPr>
               <w:t xml:space="preserve">Changes in Scope, Schedule, and Cost</w:t>
             </w:r>
@@ -3052,14 +3204,14 @@
           <w:p>
             <w:pPr>
               <w:contextualSpacing w:val="0"/>
-              <w:jc w:val="right"/>
-            </w:pPr>
-            <w:r>
-              <w:rPr>
-                <w:sz w:val="20"/>
-                <w:szCs w:val="20"/>
-              </w:rPr>
-              <w:t xml:space="preserve">Changed the due date for the Requirements document back because it took longer than expected.</w:t>
+            </w:pPr>
+            <w:r>
+              <w:rPr>
+                <w:sz w:val="20"/>
+                <w:szCs w:val="20"/>
+                <w:rtl w:val="0"/>
+              </w:rPr>
+              <w:t xml:space="preserve">Requirements doc got pushed back</w:t>
             </w:r>
           </w:p>
         </w:tc>
@@ -3079,10 +3231,11 @@
           <w:p>
             <w:pPr>
               <w:contextualSpacing w:val="0"/>
-              <w:jc w:val="right"/>
-            </w:pPr>
-            <w:r>
-              <w:rPr/>
+            </w:pPr>
+            <w:r>
+              <w:rPr>
+                <w:rtl w:val="0"/>
+              </w:rPr>
             </w:r>
           </w:p>
         </w:tc>
@@ -3102,10 +3255,11 @@
           <w:p>
             <w:pPr>
               <w:contextualSpacing w:val="0"/>
-              <w:jc w:val="right"/>
-            </w:pPr>
-            <w:r>
-              <w:rPr/>
+            </w:pPr>
+            <w:r>
+              <w:rPr>
+                <w:rtl w:val="0"/>
+              </w:rPr>
             </w:r>
           </w:p>
         </w:tc>
@@ -3129,12 +3283,12 @@
           <w:p>
             <w:pPr>
               <w:contextualSpacing w:val="0"/>
-              <w:jc w:val="right"/>
-            </w:pPr>
-            <w:r>
-              <w:rPr>
-                <w:sz w:val="20"/>
-                <w:szCs w:val="20"/>
+            </w:pPr>
+            <w:r>
+              <w:rPr>
+                <w:sz w:val="20"/>
+                <w:szCs w:val="20"/>
+                <w:rtl w:val="0"/>
               </w:rPr>
               <w:t xml:space="preserve">Confessional</w:t>
             </w:r>
@@ -3161,25 +3315,25 @@
           <w:p>
             <w:pPr>
               <w:contextualSpacing w:val="0"/>
-              <w:jc w:val="right"/>
-            </w:pPr>
-            <w:r>
-              <w:rPr>
-                <w:sz w:val="20"/>
-                <w:szCs w:val="20"/>
-              </w:rPr>
-              <w:t xml:space="preserve">Increase in actual hours since last update: 5</w:t>
-            </w:r>
-          </w:p>
-          <w:p>
-            <w:pPr>
-              <w:contextualSpacing w:val="0"/>
-              <w:jc w:val="right"/>
-            </w:pPr>
-            <w:r>
-              <w:rPr>
-                <w:sz w:val="20"/>
-                <w:szCs w:val="20"/>
+            </w:pPr>
+            <w:r>
+              <w:rPr>
+                <w:sz w:val="20"/>
+                <w:szCs w:val="20"/>
+                <w:rtl w:val="0"/>
+              </w:rPr>
+              <w:t xml:space="preserve">Increase in actual hours since last update: 0</w:t>
+            </w:r>
+          </w:p>
+          <w:p>
+            <w:pPr>
+              <w:contextualSpacing w:val="0"/>
+            </w:pPr>
+            <w:r>
+              <w:rPr>
+                <w:sz w:val="20"/>
+                <w:szCs w:val="20"/>
+                <w:rtl w:val="0"/>
               </w:rPr>
               <w:t xml:space="preserve">Total anticipated actual hours (at the end of the project): 157</w:t>
             </w:r>
@@ -3187,14 +3341,14 @@
           <w:p>
             <w:pPr>
               <w:contextualSpacing w:val="0"/>
-              <w:jc w:val="right"/>
-            </w:pPr>
-            <w:r>
-              <w:rPr>
-                <w:sz w:val="20"/>
-                <w:szCs w:val="20"/>
-              </w:rPr>
-              <w:t xml:space="preserve">Behind schedule / On schedule / Ahead of schedule: On Schedule</w:t>
+            </w:pPr>
+            <w:r>
+              <w:rPr>
+                <w:sz w:val="20"/>
+                <w:szCs w:val="20"/>
+                <w:rtl w:val="0"/>
+              </w:rPr>
+              <w:t xml:space="preserve">Behind schedule / On schedule / Ahead of schedule: Behind</w:t>
             </w:r>
           </w:p>
         </w:tc>
@@ -3214,10 +3368,11 @@
           <w:p>
             <w:pPr>
               <w:contextualSpacing w:val="0"/>
-              <w:jc w:val="right"/>
-            </w:pPr>
-            <w:r>
-              <w:rPr/>
+            </w:pPr>
+            <w:r>
+              <w:rPr>
+                <w:rtl w:val="0"/>
+              </w:rPr>
             </w:r>
           </w:p>
         </w:tc>
@@ -3237,10 +3392,11 @@
           <w:p>
             <w:pPr>
               <w:contextualSpacing w:val="0"/>
-              <w:jc w:val="right"/>
-            </w:pPr>
-            <w:r>
-              <w:rPr/>
+            </w:pPr>
+            <w:r>
+              <w:rPr>
+                <w:rtl w:val="0"/>
+              </w:rPr>
             </w:r>
           </w:p>
         </w:tc>
@@ -3264,12 +3420,12 @@
           <w:p>
             <w:pPr>
               <w:contextualSpacing w:val="0"/>
-              <w:jc w:val="right"/>
-            </w:pPr>
-            <w:r>
-              <w:rPr>
-                <w:sz w:val="20"/>
-                <w:szCs w:val="20"/>
+            </w:pPr>
+            <w:r>
+              <w:rPr>
+                <w:sz w:val="20"/>
+                <w:szCs w:val="20"/>
+                <w:rtl w:val="0"/>
               </w:rPr>
               <w:t xml:space="preserve">Scripture</w:t>
             </w:r>
@@ -3296,36 +3452,14 @@
           <w:p>
             <w:pPr>
               <w:contextualSpacing w:val="0"/>
-              <w:jc w:val="right"/>
-            </w:pPr>
-            <w:r>
-              <w:rPr/>
-            </w:r>
-          </w:p>
-          <w:p>
-            <w:pPr>
-              <w:contextualSpacing w:val="0"/>
-              <w:jc w:val="right"/>
-            </w:pPr>
-            <w:r>
-              <w:rPr>
-                <w:sz w:val="20"/>
-                <w:szCs w:val="20"/>
-              </w:rPr>
-              <w:t xml:space="preserve">2 Nephi 26:31</w:t>
-            </w:r>
-          </w:p>
-          <w:p>
-            <w:pPr>
-              <w:contextualSpacing w:val="0"/>
-              <w:jc w:val="right"/>
-            </w:pPr>
-            <w:r>
-              <w:rPr>
-                <w:sz w:val="20"/>
-                <w:szCs w:val="20"/>
-              </w:rPr>
-              <w:t xml:space="preserve">31 But the laborer in Zion shall labor for Zion; for if they labor for money they shall perish.</w:t>
+            </w:pPr>
+            <w:r>
+              <w:rPr>
+                <w:sz w:val="20"/>
+                <w:szCs w:val="20"/>
+                <w:rtl w:val="0"/>
+              </w:rPr>
+              <w:t xml:space="preserve">Psalms 121:4 Behold, he that keepeth Israel shall neither slumber nor sleep.</w:t>
             </w:r>
           </w:p>
         </w:tc>
@@ -3345,10 +3479,11 @@
           <w:p>
             <w:pPr>
               <w:contextualSpacing w:val="0"/>
-              <w:jc w:val="right"/>
-            </w:pPr>
-            <w:r>
-              <w:rPr/>
+            </w:pPr>
+            <w:r>
+              <w:rPr>
+                <w:rtl w:val="0"/>
+              </w:rPr>
             </w:r>
           </w:p>
         </w:tc>
@@ -3368,10 +3503,11 @@
           <w:p>
             <w:pPr>
               <w:contextualSpacing w:val="0"/>
-              <w:jc w:val="right"/>
-            </w:pPr>
-            <w:r>
-              <w:rPr/>
+            </w:pPr>
+            <w:r>
+              <w:rPr>
+                <w:rtl w:val="0"/>
+              </w:rPr>
             </w:r>
           </w:p>
         </w:tc>
@@ -3382,7 +3518,9 @@
         <w:contextualSpacing w:val="0"/>
       </w:pPr>
       <w:r>
-        <w:rPr/>
+        <w:rPr>
+          <w:rtl w:val="0"/>
+        </w:rPr>
       </w:r>
     </w:p>
     <w:sectPr>
@@ -3404,14 +3542,21 @@
     <w:rPrDefault>
       <w:rPr>
         <w:rFonts w:ascii="Arial" w:cs="Arial" w:eastAsia="Arial" w:hAnsi="Arial"/>
+        <w:b w:val="0"/>
+        <w:i w:val="0"/>
+        <w:smallCaps w:val="0"/>
+        <w:strike w:val="0"/>
         <w:color w:val="000000"/>
         <w:sz w:val="22"/>
         <w:szCs w:val="22"/>
+        <w:u w:val="none"/>
         <w:vertAlign w:val="baseline"/>
       </w:rPr>
     </w:rPrDefault>
     <w:pPrDefault>
       <w:pPr>
+        <w:keepNext w:val="0"/>
+        <w:keepLines w:val="0"/>
         <w:widowControl w:val="1"/>
         <w:spacing w:after="0" w:before="0" w:line="276" w:lineRule="auto"/>
         <w:ind w:left="0" w:right="0" w:firstLine="0"/>

</xml_diff>